<commit_message>
DevOps: SonarQube notes added
</commit_message>
<xml_diff>
--- a/SonarQube/SonarQube.docx
+++ b/SonarQube/SonarQube.docx
@@ -309,6 +309,12 @@
           <w:lang w:val="en-US"/>
         </w:rPr>
         <w:tab/>
+      </w:r>
+      <w:r>
+        <w:rPr>
+          <w:rFonts w:hint="default"/>
+          <w:lang w:val="en-US"/>
+        </w:rPr>
         <w:t>-&gt; Set of rules to be considered during code review</w:t>
       </w:r>
     </w:p>
@@ -334,6 +340,3309 @@
           <w:lang w:val="en-US"/>
         </w:rPr>
       </w:pPr>
+    </w:p>
+    <w:p>
+      <w:pPr>
+        <w:rPr>
+          <w:rFonts w:hint="default"/>
+          <w:lang w:val="en-US"/>
+        </w:rPr>
+      </w:pPr>
+      <w:r>
+        <w:rPr>
+          <w:rFonts w:hint="default"/>
+          <w:lang w:val="en-US"/>
+        </w:rPr>
+        <w:t>Launch a new EC2 instance</w:t>
+      </w:r>
+    </w:p>
+    <w:p>
+      <w:pPr>
+        <w:rPr>
+          <w:rFonts w:hint="default"/>
+          <w:lang w:val="en-US"/>
+        </w:rPr>
+      </w:pPr>
+    </w:p>
+    <w:p>
+      <w:r>
+        <w:drawing>
+          <wp:inline distT="0" distB="0" distL="114300" distR="114300">
+            <wp:extent cx="5271135" cy="2174875"/>
+            <wp:effectExtent l="0" t="0" r="1905" b="4445"/>
+            <wp:docPr id="1" name="Picture 1"/>
+            <wp:cNvGraphicFramePr>
+              <a:graphicFrameLocks xmlns:a="http://schemas.openxmlformats.org/drawingml/2006/main" noChangeAspect="1"/>
+            </wp:cNvGraphicFramePr>
+            <a:graphic xmlns:a="http://schemas.openxmlformats.org/drawingml/2006/main">
+              <a:graphicData uri="http://schemas.openxmlformats.org/drawingml/2006/picture">
+                <pic:pic xmlns:pic="http://schemas.openxmlformats.org/drawingml/2006/picture">
+                  <pic:nvPicPr>
+                    <pic:cNvPr id="1" name="Picture 1"/>
+                    <pic:cNvPicPr>
+                      <a:picLocks noChangeAspect="1"/>
+                    </pic:cNvPicPr>
+                  </pic:nvPicPr>
+                  <pic:blipFill>
+                    <a:blip r:embed="rId4"/>
+                    <a:stretch>
+                      <a:fillRect/>
+                    </a:stretch>
+                  </pic:blipFill>
+                  <pic:spPr>
+                    <a:xfrm>
+                      <a:off x="0" y="0"/>
+                      <a:ext cx="5271135" cy="2174875"/>
+                    </a:xfrm>
+                    <a:prstGeom prst="rect">
+                      <a:avLst/>
+                    </a:prstGeom>
+                    <a:noFill/>
+                    <a:ln>
+                      <a:noFill/>
+                    </a:ln>
+                  </pic:spPr>
+                </pic:pic>
+              </a:graphicData>
+            </a:graphic>
+          </wp:inline>
+        </w:drawing>
+      </w:r>
+    </w:p>
+    <w:p/>
+    <w:p>
+      <w:r>
+        <w:drawing>
+          <wp:inline distT="0" distB="0" distL="114300" distR="114300">
+            <wp:extent cx="5268595" cy="2406650"/>
+            <wp:effectExtent l="0" t="0" r="4445" b="1270"/>
+            <wp:docPr id="2" name="Picture 2"/>
+            <wp:cNvGraphicFramePr>
+              <a:graphicFrameLocks xmlns:a="http://schemas.openxmlformats.org/drawingml/2006/main" noChangeAspect="1"/>
+            </wp:cNvGraphicFramePr>
+            <a:graphic xmlns:a="http://schemas.openxmlformats.org/drawingml/2006/main">
+              <a:graphicData uri="http://schemas.openxmlformats.org/drawingml/2006/picture">
+                <pic:pic xmlns:pic="http://schemas.openxmlformats.org/drawingml/2006/picture">
+                  <pic:nvPicPr>
+                    <pic:cNvPr id="2" name="Picture 2"/>
+                    <pic:cNvPicPr>
+                      <a:picLocks noChangeAspect="1"/>
+                    </pic:cNvPicPr>
+                  </pic:nvPicPr>
+                  <pic:blipFill>
+                    <a:blip r:embed="rId5"/>
+                    <a:stretch>
+                      <a:fillRect/>
+                    </a:stretch>
+                  </pic:blipFill>
+                  <pic:spPr>
+                    <a:xfrm>
+                      <a:off x="0" y="0"/>
+                      <a:ext cx="5268595" cy="2406650"/>
+                    </a:xfrm>
+                    <a:prstGeom prst="rect">
+                      <a:avLst/>
+                    </a:prstGeom>
+                    <a:noFill/>
+                    <a:ln>
+                      <a:noFill/>
+                    </a:ln>
+                  </pic:spPr>
+                </pic:pic>
+              </a:graphicData>
+            </a:graphic>
+          </wp:inline>
+        </w:drawing>
+      </w:r>
+    </w:p>
+    <w:p/>
+    <w:p>
+      <w:r>
+        <w:drawing>
+          <wp:inline distT="0" distB="0" distL="114300" distR="114300">
+            <wp:extent cx="5270500" cy="3286760"/>
+            <wp:effectExtent l="0" t="0" r="2540" b="5080"/>
+            <wp:docPr id="3" name="Picture 3"/>
+            <wp:cNvGraphicFramePr>
+              <a:graphicFrameLocks xmlns:a="http://schemas.openxmlformats.org/drawingml/2006/main" noChangeAspect="1"/>
+            </wp:cNvGraphicFramePr>
+            <a:graphic xmlns:a="http://schemas.openxmlformats.org/drawingml/2006/main">
+              <a:graphicData uri="http://schemas.openxmlformats.org/drawingml/2006/picture">
+                <pic:pic xmlns:pic="http://schemas.openxmlformats.org/drawingml/2006/picture">
+                  <pic:nvPicPr>
+                    <pic:cNvPr id="3" name="Picture 3"/>
+                    <pic:cNvPicPr>
+                      <a:picLocks noChangeAspect="1"/>
+                    </pic:cNvPicPr>
+                  </pic:nvPicPr>
+                  <pic:blipFill>
+                    <a:blip r:embed="rId6"/>
+                    <a:stretch>
+                      <a:fillRect/>
+                    </a:stretch>
+                  </pic:blipFill>
+                  <pic:spPr>
+                    <a:xfrm>
+                      <a:off x="0" y="0"/>
+                      <a:ext cx="5270500" cy="3286760"/>
+                    </a:xfrm>
+                    <a:prstGeom prst="rect">
+                      <a:avLst/>
+                    </a:prstGeom>
+                    <a:noFill/>
+                    <a:ln>
+                      <a:noFill/>
+                    </a:ln>
+                  </pic:spPr>
+                </pic:pic>
+              </a:graphicData>
+            </a:graphic>
+          </wp:inline>
+        </w:drawing>
+      </w:r>
+    </w:p>
+    <w:p>
+      <w:pPr>
+        <w:rPr>
+          <w:rFonts w:hint="default"/>
+          <w:lang w:val="en-US"/>
+        </w:rPr>
+      </w:pPr>
+      <w:r>
+        <w:rPr>
+          <w:rFonts w:hint="default"/>
+          <w:lang w:val="en-US"/>
+        </w:rPr>
+        <w:t>Launch Instance</w:t>
+      </w:r>
+    </w:p>
+    <w:p>
+      <w:pPr>
+        <w:rPr>
+          <w:rFonts w:hint="default"/>
+          <w:lang w:val="en-US"/>
+        </w:rPr>
+      </w:pPr>
+    </w:p>
+    <w:p>
+      <w:pPr>
+        <w:rPr>
+          <w:rFonts w:hint="default"/>
+          <w:lang w:val="en-US"/>
+        </w:rPr>
+      </w:pPr>
+      <w:r>
+        <w:rPr>
+          <w:rFonts w:hint="default"/>
+          <w:lang w:val="en-US"/>
+        </w:rPr>
+        <w:t>[ec2-user@ip-172-31-29-86 ~]$ sudo yum update -y</w:t>
+      </w:r>
+    </w:p>
+    <w:p>
+      <w:pPr>
+        <w:rPr>
+          <w:rFonts w:hint="default"/>
+          <w:lang w:val="en-US"/>
+        </w:rPr>
+      </w:pPr>
+      <w:r>
+        <w:rPr>
+          <w:rFonts w:hint="default"/>
+          <w:lang w:val="en-US"/>
+        </w:rPr>
+        <w:t>Amazon Linux 2023 Kernel Livepatch repository                                                                         160 kB/s |  17 kB     00:00</w:t>
+      </w:r>
+    </w:p>
+    <w:p>
+      <w:pPr>
+        <w:rPr>
+          <w:rFonts w:hint="default"/>
+          <w:lang w:val="en-US"/>
+        </w:rPr>
+      </w:pPr>
+      <w:r>
+        <w:rPr>
+          <w:rFonts w:hint="default"/>
+          <w:lang w:val="en-US"/>
+        </w:rPr>
+        <w:t>Dependencies resolved.</w:t>
+      </w:r>
+    </w:p>
+    <w:p>
+      <w:pPr>
+        <w:rPr>
+          <w:rFonts w:hint="default"/>
+          <w:lang w:val="en-US"/>
+        </w:rPr>
+      </w:pPr>
+      <w:r>
+        <w:rPr>
+          <w:rFonts w:hint="default"/>
+          <w:lang w:val="en-US"/>
+        </w:rPr>
+        <w:t>Nothing to do.</w:t>
+      </w:r>
+    </w:p>
+    <w:p>
+      <w:pPr>
+        <w:rPr>
+          <w:rFonts w:hint="default"/>
+          <w:lang w:val="en-US"/>
+        </w:rPr>
+      </w:pPr>
+      <w:r>
+        <w:rPr>
+          <w:rFonts w:hint="default"/>
+          <w:lang w:val="en-US"/>
+        </w:rPr>
+        <w:t>Complete!</w:t>
+      </w:r>
+    </w:p>
+    <w:p>
+      <w:pPr>
+        <w:rPr>
+          <w:rFonts w:hint="default"/>
+          <w:lang w:val="en-US"/>
+        </w:rPr>
+      </w:pPr>
+      <w:r>
+        <w:rPr>
+          <w:rFonts w:hint="default"/>
+          <w:lang w:val="en-US"/>
+        </w:rPr>
+        <w:t>[ec2-user@ip-172-31-29-86 ~]$ sudo yum install docker -y</w:t>
+      </w:r>
+    </w:p>
+    <w:p>
+      <w:pPr>
+        <w:rPr>
+          <w:rFonts w:hint="default"/>
+          <w:lang w:val="en-US"/>
+        </w:rPr>
+      </w:pPr>
+    </w:p>
+    <w:p>
+      <w:pPr>
+        <w:rPr>
+          <w:rFonts w:hint="default"/>
+          <w:lang w:val="en-US"/>
+        </w:rPr>
+      </w:pPr>
+      <w:r>
+        <w:rPr>
+          <w:rFonts w:hint="default"/>
+          <w:lang w:val="en-US"/>
+        </w:rPr>
+        <w:t>[ec2-user@ip-172-31-29-86 ~]$ sudo service docker start</w:t>
+      </w:r>
+    </w:p>
+    <w:p>
+      <w:pPr>
+        <w:rPr>
+          <w:rFonts w:hint="default"/>
+          <w:lang w:val="en-US"/>
+        </w:rPr>
+      </w:pPr>
+      <w:r>
+        <w:rPr>
+          <w:rFonts w:hint="default"/>
+          <w:lang w:val="en-US"/>
+        </w:rPr>
+        <w:t>[ec2-user@ip-172-31-29-86 ~]$ sudo service docker start</w:t>
+      </w:r>
+    </w:p>
+    <w:p>
+      <w:pPr>
+        <w:rPr>
+          <w:rFonts w:hint="default"/>
+          <w:lang w:val="en-US"/>
+        </w:rPr>
+      </w:pPr>
+      <w:r>
+        <w:rPr>
+          <w:rFonts w:hint="default"/>
+          <w:lang w:val="en-US"/>
+        </w:rPr>
+        <w:t>Redirecting to /bin/systemctl start docker service</w:t>
+      </w:r>
+    </w:p>
+    <w:p>
+      <w:pPr>
+        <w:rPr>
+          <w:rFonts w:hint="default"/>
+          <w:lang w:val="en-US"/>
+        </w:rPr>
+      </w:pPr>
+      <w:r>
+        <w:rPr>
+          <w:rFonts w:hint="default"/>
+          <w:lang w:val="en-US"/>
+        </w:rPr>
+        <w:t>[ec2-user@ip-172-31-29-86 ~]$ sudo usermod -aG docker ec2-user</w:t>
+      </w:r>
+    </w:p>
+    <w:p>
+      <w:pPr>
+        <w:rPr>
+          <w:rFonts w:hint="default"/>
+          <w:lang w:val="en-US"/>
+        </w:rPr>
+      </w:pPr>
+    </w:p>
+    <w:p>
+      <w:pPr>
+        <w:rPr>
+          <w:rFonts w:hint="default"/>
+          <w:lang w:val="en-US"/>
+        </w:rPr>
+      </w:pPr>
+      <w:r>
+        <w:rPr>
+          <w:rFonts w:hint="default"/>
+          <w:lang w:val="en-US"/>
+        </w:rPr>
+        <w:t>[ec2-user@ip-172-31-29-86 ~]$ docker -v</w:t>
+      </w:r>
+    </w:p>
+    <w:p>
+      <w:pPr>
+        <w:rPr>
+          <w:rFonts w:hint="default"/>
+          <w:lang w:val="en-US"/>
+        </w:rPr>
+      </w:pPr>
+      <w:r>
+        <w:rPr>
+          <w:rFonts w:hint="default"/>
+          <w:lang w:val="en-US"/>
+        </w:rPr>
+        <w:t>Docker version 25.0.8, build 0bab007</w:t>
+      </w:r>
+    </w:p>
+    <w:p>
+      <w:pPr>
+        <w:rPr>
+          <w:rFonts w:hint="default"/>
+          <w:lang w:val="en-US"/>
+        </w:rPr>
+      </w:pPr>
+    </w:p>
+    <w:p>
+      <w:pPr>
+        <w:rPr>
+          <w:rFonts w:hint="default"/>
+          <w:lang w:val="en-US"/>
+        </w:rPr>
+      </w:pPr>
+      <w:r>
+        <w:rPr>
+          <w:rFonts w:hint="default"/>
+          <w:lang w:val="en-US"/>
+        </w:rPr>
+        <w:t>[ec2-user@ip-172-31-29-86 ~]$ docker run -d --name sonarqube -p 9000:9000 -p 9092:9092 sonarqube:lts-community</w:t>
+      </w:r>
+    </w:p>
+    <w:p>
+      <w:pPr>
+        <w:rPr>
+          <w:rFonts w:hint="default"/>
+          <w:lang w:val="en-US"/>
+        </w:rPr>
+      </w:pPr>
+    </w:p>
+    <w:p>
+      <w:pPr>
+        <w:rPr>
+          <w:rFonts w:hint="default"/>
+          <w:lang w:val="en-US"/>
+        </w:rPr>
+      </w:pPr>
+      <w:r>
+        <w:rPr>
+          <w:rFonts w:hint="default"/>
+          <w:lang w:val="en-US"/>
+        </w:rPr>
+        <w:t>[ec2-user@ip-172-31-29-86 ~]$ sudo docker run -d --name sonarqube -p 9000:9000 -p 9092:9092 sonarqube:lts-community</w:t>
+      </w:r>
+    </w:p>
+    <w:p>
+      <w:r>
+        <w:drawing>
+          <wp:inline distT="0" distB="0" distL="114300" distR="114300">
+            <wp:extent cx="5269230" cy="1457960"/>
+            <wp:effectExtent l="0" t="0" r="3810" b="5080"/>
+            <wp:docPr id="4" name="Picture 4"/>
+            <wp:cNvGraphicFramePr>
+              <a:graphicFrameLocks xmlns:a="http://schemas.openxmlformats.org/drawingml/2006/main" noChangeAspect="1"/>
+            </wp:cNvGraphicFramePr>
+            <a:graphic xmlns:a="http://schemas.openxmlformats.org/drawingml/2006/main">
+              <a:graphicData uri="http://schemas.openxmlformats.org/drawingml/2006/picture">
+                <pic:pic xmlns:pic="http://schemas.openxmlformats.org/drawingml/2006/picture">
+                  <pic:nvPicPr>
+                    <pic:cNvPr id="4" name="Picture 4"/>
+                    <pic:cNvPicPr>
+                      <a:picLocks noChangeAspect="1"/>
+                    </pic:cNvPicPr>
+                  </pic:nvPicPr>
+                  <pic:blipFill>
+                    <a:blip r:embed="rId7"/>
+                    <a:stretch>
+                      <a:fillRect/>
+                    </a:stretch>
+                  </pic:blipFill>
+                  <pic:spPr>
+                    <a:xfrm>
+                      <a:off x="0" y="0"/>
+                      <a:ext cx="5269230" cy="1457960"/>
+                    </a:xfrm>
+                    <a:prstGeom prst="rect">
+                      <a:avLst/>
+                    </a:prstGeom>
+                    <a:noFill/>
+                    <a:ln>
+                      <a:noFill/>
+                    </a:ln>
+                  </pic:spPr>
+                </pic:pic>
+              </a:graphicData>
+            </a:graphic>
+          </wp:inline>
+        </w:drawing>
+      </w:r>
+    </w:p>
+    <w:p/>
+    <w:p>
+      <w:r>
+        <w:drawing>
+          <wp:inline distT="0" distB="0" distL="114300" distR="114300">
+            <wp:extent cx="5262245" cy="1005840"/>
+            <wp:effectExtent l="0" t="0" r="10795" b="0"/>
+            <wp:docPr id="5" name="Picture 5"/>
+            <wp:cNvGraphicFramePr>
+              <a:graphicFrameLocks xmlns:a="http://schemas.openxmlformats.org/drawingml/2006/main" noChangeAspect="1"/>
+            </wp:cNvGraphicFramePr>
+            <a:graphic xmlns:a="http://schemas.openxmlformats.org/drawingml/2006/main">
+              <a:graphicData uri="http://schemas.openxmlformats.org/drawingml/2006/picture">
+                <pic:pic xmlns:pic="http://schemas.openxmlformats.org/drawingml/2006/picture">
+                  <pic:nvPicPr>
+                    <pic:cNvPr id="5" name="Picture 5"/>
+                    <pic:cNvPicPr>
+                      <a:picLocks noChangeAspect="1"/>
+                    </pic:cNvPicPr>
+                  </pic:nvPicPr>
+                  <pic:blipFill>
+                    <a:blip r:embed="rId8"/>
+                    <a:stretch>
+                      <a:fillRect/>
+                    </a:stretch>
+                  </pic:blipFill>
+                  <pic:spPr>
+                    <a:xfrm>
+                      <a:off x="0" y="0"/>
+                      <a:ext cx="5262245" cy="1005840"/>
+                    </a:xfrm>
+                    <a:prstGeom prst="rect">
+                      <a:avLst/>
+                    </a:prstGeom>
+                    <a:noFill/>
+                    <a:ln>
+                      <a:noFill/>
+                    </a:ln>
+                  </pic:spPr>
+                </pic:pic>
+              </a:graphicData>
+            </a:graphic>
+          </wp:inline>
+        </w:drawing>
+      </w:r>
+    </w:p>
+    <w:p>
+      <w:pPr>
+        <w:rPr>
+          <w:rFonts w:hint="default"/>
+          <w:lang w:val="en-US"/>
+        </w:rPr>
+      </w:pPr>
+    </w:p>
+    <w:p>
+      <w:pPr>
+        <w:rPr>
+          <w:rFonts w:hint="default"/>
+          <w:lang w:val="en-US"/>
+        </w:rPr>
+      </w:pPr>
+    </w:p>
+    <w:p>
+      <w:pPr>
+        <w:rPr>
+          <w:rFonts w:hint="default"/>
+          <w:lang w:val="en-US"/>
+        </w:rPr>
+      </w:pPr>
+      <w:r>
+        <w:rPr>
+          <w:rFonts w:hint="default"/>
+          <w:lang w:val="en-US"/>
+        </w:rPr>
+        <w:t xml:space="preserve">Open: </w:t>
+      </w:r>
+      <w:r>
+        <w:rPr>
+          <w:rFonts w:hint="default"/>
+          <w:lang w:val="en-US"/>
+        </w:rPr>
+        <w:fldChar w:fldCharType="begin"/>
+      </w:r>
+      <w:r>
+        <w:rPr>
+          <w:rFonts w:hint="default"/>
+          <w:lang w:val="en-US"/>
+        </w:rPr>
+        <w:instrText xml:space="preserve"> HYPERLINK "http://3.99.184.80:9000/sessions/new?return_to=%2F" </w:instrText>
+      </w:r>
+      <w:r>
+        <w:rPr>
+          <w:rFonts w:hint="default"/>
+          <w:lang w:val="en-US"/>
+        </w:rPr>
+        <w:fldChar w:fldCharType="separate"/>
+      </w:r>
+      <w:r>
+        <w:rPr>
+          <w:rStyle w:val="4"/>
+          <w:rFonts w:hint="default"/>
+          <w:lang w:val="en-US"/>
+        </w:rPr>
+        <w:t>http://3.99.184.80:9000/sessions/new?return_to=%2F</w:t>
+      </w:r>
+      <w:r>
+        <w:rPr>
+          <w:rFonts w:hint="default"/>
+          <w:lang w:val="en-US"/>
+        </w:rPr>
+        <w:fldChar w:fldCharType="end"/>
+      </w:r>
+    </w:p>
+    <w:p>
+      <w:pPr>
+        <w:rPr>
+          <w:rFonts w:hint="default"/>
+          <w:lang w:val="en-US"/>
+        </w:rPr>
+      </w:pPr>
+      <w:r>
+        <w:rPr>
+          <w:rFonts w:hint="default"/>
+          <w:lang w:val="en-US"/>
+        </w:rPr>
+        <w:t>SonarQube is running on port 9000</w:t>
+      </w:r>
+    </w:p>
+    <w:p>
+      <w:pPr>
+        <w:rPr>
+          <w:rFonts w:hint="default"/>
+          <w:lang w:val="en-US"/>
+        </w:rPr>
+      </w:pPr>
+      <w:r>
+        <w:drawing>
+          <wp:inline distT="0" distB="0" distL="114300" distR="114300">
+            <wp:extent cx="5267960" cy="1651000"/>
+            <wp:effectExtent l="0" t="0" r="5080" b="10160"/>
+            <wp:docPr id="6" name="Picture 6"/>
+            <wp:cNvGraphicFramePr>
+              <a:graphicFrameLocks xmlns:a="http://schemas.openxmlformats.org/drawingml/2006/main" noChangeAspect="1"/>
+            </wp:cNvGraphicFramePr>
+            <a:graphic xmlns:a="http://schemas.openxmlformats.org/drawingml/2006/main">
+              <a:graphicData uri="http://schemas.openxmlformats.org/drawingml/2006/picture">
+                <pic:pic xmlns:pic="http://schemas.openxmlformats.org/drawingml/2006/picture">
+                  <pic:nvPicPr>
+                    <pic:cNvPr id="6" name="Picture 6"/>
+                    <pic:cNvPicPr>
+                      <a:picLocks noChangeAspect="1"/>
+                    </pic:cNvPicPr>
+                  </pic:nvPicPr>
+                  <pic:blipFill>
+                    <a:blip r:embed="rId9"/>
+                    <a:stretch>
+                      <a:fillRect/>
+                    </a:stretch>
+                  </pic:blipFill>
+                  <pic:spPr>
+                    <a:xfrm>
+                      <a:off x="0" y="0"/>
+                      <a:ext cx="5267960" cy="1651000"/>
+                    </a:xfrm>
+                    <a:prstGeom prst="rect">
+                      <a:avLst/>
+                    </a:prstGeom>
+                    <a:noFill/>
+                    <a:ln>
+                      <a:noFill/>
+                    </a:ln>
+                  </pic:spPr>
+                </pic:pic>
+              </a:graphicData>
+            </a:graphic>
+          </wp:inline>
+        </w:drawing>
+      </w:r>
+    </w:p>
+    <w:p>
+      <w:pPr>
+        <w:rPr>
+          <w:rFonts w:hint="default"/>
+          <w:lang w:val="en-US"/>
+        </w:rPr>
+      </w:pPr>
+      <w:r>
+        <w:rPr>
+          <w:rFonts w:hint="default"/>
+          <w:lang w:val="en-US"/>
+        </w:rPr>
+        <w:t>Default username and password is admin, admin</w:t>
+      </w:r>
+    </w:p>
+    <w:p>
+      <w:pPr>
+        <w:rPr>
+          <w:rFonts w:hint="default"/>
+          <w:lang w:val="en-US"/>
+        </w:rPr>
+      </w:pPr>
+    </w:p>
+    <w:p>
+      <w:pPr>
+        <w:rPr>
+          <w:rFonts w:hint="default"/>
+          <w:lang w:val="en-US"/>
+        </w:rPr>
+      </w:pPr>
+      <w:r>
+        <w:drawing>
+          <wp:inline distT="0" distB="0" distL="114300" distR="114300">
+            <wp:extent cx="5271770" cy="3536950"/>
+            <wp:effectExtent l="0" t="0" r="1270" b="13970"/>
+            <wp:docPr id="7" name="Picture 7"/>
+            <wp:cNvGraphicFramePr>
+              <a:graphicFrameLocks xmlns:a="http://schemas.openxmlformats.org/drawingml/2006/main" noChangeAspect="1"/>
+            </wp:cNvGraphicFramePr>
+            <a:graphic xmlns:a="http://schemas.openxmlformats.org/drawingml/2006/main">
+              <a:graphicData uri="http://schemas.openxmlformats.org/drawingml/2006/picture">
+                <pic:pic xmlns:pic="http://schemas.openxmlformats.org/drawingml/2006/picture">
+                  <pic:nvPicPr>
+                    <pic:cNvPr id="7" name="Picture 7"/>
+                    <pic:cNvPicPr>
+                      <a:picLocks noChangeAspect="1"/>
+                    </pic:cNvPicPr>
+                  </pic:nvPicPr>
+                  <pic:blipFill>
+                    <a:blip r:embed="rId10"/>
+                    <a:stretch>
+                      <a:fillRect/>
+                    </a:stretch>
+                  </pic:blipFill>
+                  <pic:spPr>
+                    <a:xfrm>
+                      <a:off x="0" y="0"/>
+                      <a:ext cx="5271770" cy="3536950"/>
+                    </a:xfrm>
+                    <a:prstGeom prst="rect">
+                      <a:avLst/>
+                    </a:prstGeom>
+                    <a:noFill/>
+                    <a:ln>
+                      <a:noFill/>
+                    </a:ln>
+                  </pic:spPr>
+                </pic:pic>
+              </a:graphicData>
+            </a:graphic>
+          </wp:inline>
+        </w:drawing>
+      </w:r>
+    </w:p>
+    <w:p>
+      <w:pPr>
+        <w:rPr>
+          <w:rFonts w:hint="default"/>
+          <w:lang w:val="en-US"/>
+        </w:rPr>
+      </w:pPr>
+    </w:p>
+    <w:p>
+      <w:pPr>
+        <w:rPr>
+          <w:rFonts w:hint="default"/>
+          <w:lang w:val="en-US"/>
+        </w:rPr>
+      </w:pPr>
+      <w:r>
+        <w:rPr>
+          <w:rFonts w:hint="default"/>
+          <w:lang w:val="en-US"/>
+        </w:rPr>
+        <w:fldChar w:fldCharType="begin"/>
+      </w:r>
+      <w:r>
+        <w:rPr>
+          <w:rFonts w:hint="default"/>
+          <w:lang w:val="en-US"/>
+        </w:rPr>
+        <w:instrText xml:space="preserve"> HYPERLINK "http://3.99.184.80:9000/projects/create" </w:instrText>
+      </w:r>
+      <w:r>
+        <w:rPr>
+          <w:rFonts w:hint="default"/>
+          <w:lang w:val="en-US"/>
+        </w:rPr>
+        <w:fldChar w:fldCharType="separate"/>
+      </w:r>
+      <w:r>
+        <w:rPr>
+          <w:rStyle w:val="4"/>
+          <w:rFonts w:hint="default"/>
+          <w:lang w:val="en-US"/>
+        </w:rPr>
+        <w:t>http://3.99.184.80:9000/projects/create</w:t>
+      </w:r>
+      <w:r>
+        <w:rPr>
+          <w:rFonts w:hint="default"/>
+          <w:lang w:val="en-US"/>
+        </w:rPr>
+        <w:fldChar w:fldCharType="end"/>
+      </w:r>
+    </w:p>
+    <w:p>
+      <w:pPr>
+        <w:rPr>
+          <w:rFonts w:hint="default"/>
+          <w:lang w:val="en-US"/>
+        </w:rPr>
+      </w:pPr>
+    </w:p>
+    <w:p>
+      <w:r>
+        <w:drawing>
+          <wp:inline distT="0" distB="0" distL="114300" distR="114300">
+            <wp:extent cx="5273040" cy="3679190"/>
+            <wp:effectExtent l="0" t="0" r="0" b="8890"/>
+            <wp:docPr id="8" name="Picture 8"/>
+            <wp:cNvGraphicFramePr>
+              <a:graphicFrameLocks xmlns:a="http://schemas.openxmlformats.org/drawingml/2006/main" noChangeAspect="1"/>
+            </wp:cNvGraphicFramePr>
+            <a:graphic xmlns:a="http://schemas.openxmlformats.org/drawingml/2006/main">
+              <a:graphicData uri="http://schemas.openxmlformats.org/drawingml/2006/picture">
+                <pic:pic xmlns:pic="http://schemas.openxmlformats.org/drawingml/2006/picture">
+                  <pic:nvPicPr>
+                    <pic:cNvPr id="8" name="Picture 8"/>
+                    <pic:cNvPicPr>
+                      <a:picLocks noChangeAspect="1"/>
+                    </pic:cNvPicPr>
+                  </pic:nvPicPr>
+                  <pic:blipFill>
+                    <a:blip r:embed="rId11"/>
+                    <a:stretch>
+                      <a:fillRect/>
+                    </a:stretch>
+                  </pic:blipFill>
+                  <pic:spPr>
+                    <a:xfrm>
+                      <a:off x="0" y="0"/>
+                      <a:ext cx="5273040" cy="3679190"/>
+                    </a:xfrm>
+                    <a:prstGeom prst="rect">
+                      <a:avLst/>
+                    </a:prstGeom>
+                    <a:noFill/>
+                    <a:ln>
+                      <a:noFill/>
+                    </a:ln>
+                  </pic:spPr>
+                </pic:pic>
+              </a:graphicData>
+            </a:graphic>
+          </wp:inline>
+        </w:drawing>
+      </w:r>
+    </w:p>
+    <w:p/>
+    <w:p>
+      <w:r>
+        <w:drawing>
+          <wp:inline distT="0" distB="0" distL="114300" distR="114300">
+            <wp:extent cx="5269230" cy="3055620"/>
+            <wp:effectExtent l="0" t="0" r="3810" b="7620"/>
+            <wp:docPr id="9" name="Picture 9"/>
+            <wp:cNvGraphicFramePr>
+              <a:graphicFrameLocks xmlns:a="http://schemas.openxmlformats.org/drawingml/2006/main" noChangeAspect="1"/>
+            </wp:cNvGraphicFramePr>
+            <a:graphic xmlns:a="http://schemas.openxmlformats.org/drawingml/2006/main">
+              <a:graphicData uri="http://schemas.openxmlformats.org/drawingml/2006/picture">
+                <pic:pic xmlns:pic="http://schemas.openxmlformats.org/drawingml/2006/picture">
+                  <pic:nvPicPr>
+                    <pic:cNvPr id="9" name="Picture 9"/>
+                    <pic:cNvPicPr>
+                      <a:picLocks noChangeAspect="1"/>
+                    </pic:cNvPicPr>
+                  </pic:nvPicPr>
+                  <pic:blipFill>
+                    <a:blip r:embed="rId12"/>
+                    <a:stretch>
+                      <a:fillRect/>
+                    </a:stretch>
+                  </pic:blipFill>
+                  <pic:spPr>
+                    <a:xfrm>
+                      <a:off x="0" y="0"/>
+                      <a:ext cx="5269230" cy="3055620"/>
+                    </a:xfrm>
+                    <a:prstGeom prst="rect">
+                      <a:avLst/>
+                    </a:prstGeom>
+                    <a:noFill/>
+                    <a:ln>
+                      <a:noFill/>
+                    </a:ln>
+                  </pic:spPr>
+                </pic:pic>
+              </a:graphicData>
+            </a:graphic>
+          </wp:inline>
+        </w:drawing>
+      </w:r>
+    </w:p>
+    <w:p/>
+    <w:p>
+      <w:pPr>
+        <w:rPr>
+          <w:rFonts w:hint="default"/>
+          <w:lang w:val="en-US"/>
+        </w:rPr>
+      </w:pPr>
+      <w:r>
+        <w:rPr>
+          <w:rFonts w:hint="default"/>
+          <w:lang w:val="en-US"/>
+        </w:rPr>
+        <w:t>If you get Quality Gate passed, it is safe to deploy the application</w:t>
+      </w:r>
+    </w:p>
+    <w:p>
+      <w:r>
+        <w:drawing>
+          <wp:inline distT="0" distB="0" distL="114300" distR="114300">
+            <wp:extent cx="5270500" cy="2302510"/>
+            <wp:effectExtent l="0" t="0" r="2540" b="13970"/>
+            <wp:docPr id="10" name="Picture 10"/>
+            <wp:cNvGraphicFramePr>
+              <a:graphicFrameLocks xmlns:a="http://schemas.openxmlformats.org/drawingml/2006/main" noChangeAspect="1"/>
+            </wp:cNvGraphicFramePr>
+            <a:graphic xmlns:a="http://schemas.openxmlformats.org/drawingml/2006/main">
+              <a:graphicData uri="http://schemas.openxmlformats.org/drawingml/2006/picture">
+                <pic:pic xmlns:pic="http://schemas.openxmlformats.org/drawingml/2006/picture">
+                  <pic:nvPicPr>
+                    <pic:cNvPr id="10" name="Picture 10"/>
+                    <pic:cNvPicPr>
+                      <a:picLocks noChangeAspect="1"/>
+                    </pic:cNvPicPr>
+                  </pic:nvPicPr>
+                  <pic:blipFill>
+                    <a:blip r:embed="rId13"/>
+                    <a:stretch>
+                      <a:fillRect/>
+                    </a:stretch>
+                  </pic:blipFill>
+                  <pic:spPr>
+                    <a:xfrm>
+                      <a:off x="0" y="0"/>
+                      <a:ext cx="5270500" cy="2302510"/>
+                    </a:xfrm>
+                    <a:prstGeom prst="rect">
+                      <a:avLst/>
+                    </a:prstGeom>
+                    <a:noFill/>
+                    <a:ln>
+                      <a:noFill/>
+                    </a:ln>
+                  </pic:spPr>
+                </pic:pic>
+              </a:graphicData>
+            </a:graphic>
+          </wp:inline>
+        </w:drawing>
+      </w:r>
+    </w:p>
+    <w:p/>
+    <w:p>
+      <w:pPr>
+        <w:rPr>
+          <w:rFonts w:hint="default"/>
+          <w:lang w:val="en-US"/>
+        </w:rPr>
+      </w:pPr>
+    </w:p>
+    <w:p>
+      <w:pPr>
+        <w:rPr>
+          <w:rFonts w:hint="default"/>
+          <w:lang w:val="en-US"/>
+        </w:rPr>
+      </w:pPr>
+      <w:r>
+        <w:rPr>
+          <w:rFonts w:hint="default"/>
+          <w:lang w:val="en-US"/>
+        </w:rPr>
+        <w:t>Go to Git</w:t>
+      </w:r>
+    </w:p>
+    <w:p>
+      <w:pPr>
+        <w:rPr>
+          <w:rFonts w:hint="default"/>
+          <w:lang w:val="en-US"/>
+        </w:rPr>
+      </w:pPr>
+      <w:r>
+        <w:rPr>
+          <w:rFonts w:hint="default"/>
+          <w:lang w:val="en-US"/>
+        </w:rPr>
+        <w:fldChar w:fldCharType="begin"/>
+      </w:r>
+      <w:r>
+        <w:rPr>
+          <w:rFonts w:hint="default"/>
+          <w:lang w:val="en-US"/>
+        </w:rPr>
+        <w:instrText xml:space="preserve"> HYPERLINK "https://github.com/Haider7214/SpringApp/blob/main/pom.xml" </w:instrText>
+      </w:r>
+      <w:r>
+        <w:rPr>
+          <w:rFonts w:hint="default"/>
+          <w:lang w:val="en-US"/>
+        </w:rPr>
+        <w:fldChar w:fldCharType="separate"/>
+      </w:r>
+      <w:r>
+        <w:rPr>
+          <w:rStyle w:val="4"/>
+          <w:rFonts w:hint="default"/>
+          <w:lang w:val="en-US"/>
+        </w:rPr>
+        <w:t>https://github.com/Haider7214/SpringApp/blob/main/pom.xml</w:t>
+      </w:r>
+      <w:r>
+        <w:rPr>
+          <w:rFonts w:hint="default"/>
+          <w:lang w:val="en-US"/>
+        </w:rPr>
+        <w:fldChar w:fldCharType="end"/>
+      </w:r>
+    </w:p>
+    <w:p>
+      <w:pPr>
+        <w:rPr>
+          <w:rFonts w:hint="default"/>
+          <w:lang w:val="en-US"/>
+        </w:rPr>
+      </w:pPr>
+    </w:p>
+    <w:p>
+      <w:pPr>
+        <w:rPr>
+          <w:rFonts w:hint="default"/>
+          <w:lang w:val="en-US"/>
+        </w:rPr>
+      </w:pPr>
+      <w:r>
+        <w:rPr>
+          <w:rFonts w:hint="default"/>
+          <w:lang w:val="en-US"/>
+        </w:rPr>
+        <w:t>We can replace the IP with my SonarQube public IP</w:t>
+      </w:r>
+    </w:p>
+    <w:p>
+      <w:pPr>
+        <w:rPr>
+          <w:rFonts w:hint="default"/>
+          <w:lang w:val="en-US"/>
+        </w:rPr>
+      </w:pPr>
+      <w:r>
+        <w:drawing>
+          <wp:inline distT="0" distB="0" distL="114300" distR="114300">
+            <wp:extent cx="4434840" cy="1310640"/>
+            <wp:effectExtent l="0" t="0" r="0" b="0"/>
+            <wp:docPr id="11" name="Picture 11"/>
+            <wp:cNvGraphicFramePr>
+              <a:graphicFrameLocks xmlns:a="http://schemas.openxmlformats.org/drawingml/2006/main" noChangeAspect="1"/>
+            </wp:cNvGraphicFramePr>
+            <a:graphic xmlns:a="http://schemas.openxmlformats.org/drawingml/2006/main">
+              <a:graphicData uri="http://schemas.openxmlformats.org/drawingml/2006/picture">
+                <pic:pic xmlns:pic="http://schemas.openxmlformats.org/drawingml/2006/picture">
+                  <pic:nvPicPr>
+                    <pic:cNvPr id="11" name="Picture 11"/>
+                    <pic:cNvPicPr>
+                      <a:picLocks noChangeAspect="1"/>
+                    </pic:cNvPicPr>
+                  </pic:nvPicPr>
+                  <pic:blipFill>
+                    <a:blip r:embed="rId14"/>
+                    <a:stretch>
+                      <a:fillRect/>
+                    </a:stretch>
+                  </pic:blipFill>
+                  <pic:spPr>
+                    <a:xfrm>
+                      <a:off x="0" y="0"/>
+                      <a:ext cx="4434840" cy="1310640"/>
+                    </a:xfrm>
+                    <a:prstGeom prst="rect">
+                      <a:avLst/>
+                    </a:prstGeom>
+                    <a:noFill/>
+                    <a:ln>
+                      <a:noFill/>
+                    </a:ln>
+                  </pic:spPr>
+                </pic:pic>
+              </a:graphicData>
+            </a:graphic>
+          </wp:inline>
+        </w:drawing>
+      </w:r>
+    </w:p>
+    <w:p>
+      <w:pPr>
+        <w:rPr>
+          <w:rFonts w:hint="default"/>
+          <w:lang w:val="en-US"/>
+        </w:rPr>
+      </w:pPr>
+    </w:p>
+    <w:p>
+      <w:r>
+        <w:drawing>
+          <wp:inline distT="0" distB="0" distL="114300" distR="114300">
+            <wp:extent cx="5270500" cy="1176655"/>
+            <wp:effectExtent l="0" t="0" r="2540" b="12065"/>
+            <wp:docPr id="12" name="Picture 12"/>
+            <wp:cNvGraphicFramePr>
+              <a:graphicFrameLocks xmlns:a="http://schemas.openxmlformats.org/drawingml/2006/main" noChangeAspect="1"/>
+            </wp:cNvGraphicFramePr>
+            <a:graphic xmlns:a="http://schemas.openxmlformats.org/drawingml/2006/main">
+              <a:graphicData uri="http://schemas.openxmlformats.org/drawingml/2006/picture">
+                <pic:pic xmlns:pic="http://schemas.openxmlformats.org/drawingml/2006/picture">
+                  <pic:nvPicPr>
+                    <pic:cNvPr id="12" name="Picture 12"/>
+                    <pic:cNvPicPr>
+                      <a:picLocks noChangeAspect="1"/>
+                    </pic:cNvPicPr>
+                  </pic:nvPicPr>
+                  <pic:blipFill>
+                    <a:blip r:embed="rId15"/>
+                    <a:stretch>
+                      <a:fillRect/>
+                    </a:stretch>
+                  </pic:blipFill>
+                  <pic:spPr>
+                    <a:xfrm>
+                      <a:off x="0" y="0"/>
+                      <a:ext cx="5270500" cy="1176655"/>
+                    </a:xfrm>
+                    <a:prstGeom prst="rect">
+                      <a:avLst/>
+                    </a:prstGeom>
+                    <a:noFill/>
+                    <a:ln>
+                      <a:noFill/>
+                    </a:ln>
+                  </pic:spPr>
+                </pic:pic>
+              </a:graphicData>
+            </a:graphic>
+          </wp:inline>
+        </w:drawing>
+      </w:r>
+    </w:p>
+    <w:p>
+      <w:pPr>
+        <w:rPr>
+          <w:rFonts w:hint="default"/>
+          <w:lang w:val="en-US"/>
+        </w:rPr>
+      </w:pPr>
+      <w:r>
+        <w:rPr>
+          <w:rFonts w:hint="default"/>
+          <w:lang w:val="en-US"/>
+        </w:rPr>
+        <w:t>Go to SonarQube “My Account” --&gt; Security</w:t>
+      </w:r>
+    </w:p>
+    <w:p>
+      <w:r>
+        <w:drawing>
+          <wp:inline distT="0" distB="0" distL="114300" distR="114300">
+            <wp:extent cx="5265420" cy="3636010"/>
+            <wp:effectExtent l="0" t="0" r="7620" b="6350"/>
+            <wp:docPr id="13" name="Picture 13"/>
+            <wp:cNvGraphicFramePr>
+              <a:graphicFrameLocks xmlns:a="http://schemas.openxmlformats.org/drawingml/2006/main" noChangeAspect="1"/>
+            </wp:cNvGraphicFramePr>
+            <a:graphic xmlns:a="http://schemas.openxmlformats.org/drawingml/2006/main">
+              <a:graphicData uri="http://schemas.openxmlformats.org/drawingml/2006/picture">
+                <pic:pic xmlns:pic="http://schemas.openxmlformats.org/drawingml/2006/picture">
+                  <pic:nvPicPr>
+                    <pic:cNvPr id="13" name="Picture 13"/>
+                    <pic:cNvPicPr>
+                      <a:picLocks noChangeAspect="1"/>
+                    </pic:cNvPicPr>
+                  </pic:nvPicPr>
+                  <pic:blipFill>
+                    <a:blip r:embed="rId16"/>
+                    <a:stretch>
+                      <a:fillRect/>
+                    </a:stretch>
+                  </pic:blipFill>
+                  <pic:spPr>
+                    <a:xfrm>
+                      <a:off x="0" y="0"/>
+                      <a:ext cx="5265420" cy="3636010"/>
+                    </a:xfrm>
+                    <a:prstGeom prst="rect">
+                      <a:avLst/>
+                    </a:prstGeom>
+                    <a:noFill/>
+                    <a:ln>
+                      <a:noFill/>
+                    </a:ln>
+                  </pic:spPr>
+                </pic:pic>
+              </a:graphicData>
+            </a:graphic>
+          </wp:inline>
+        </w:drawing>
+      </w:r>
+    </w:p>
+    <w:p>
+      <w:pPr>
+        <w:rPr>
+          <w:rFonts w:hint="default"/>
+          <w:lang w:val="en-US"/>
+        </w:rPr>
+      </w:pPr>
+      <w:r>
+        <w:rPr>
+          <w:rFonts w:hint="default"/>
+          <w:lang w:val="en-US"/>
+        </w:rPr>
+        <w:t>Global Analysis Token</w:t>
+      </w:r>
+    </w:p>
+    <w:p>
+      <w:pPr>
+        <w:rPr>
+          <w:rFonts w:hint="default"/>
+          <w:lang w:val="en-US"/>
+        </w:rPr>
+      </w:pPr>
+      <w:r>
+        <w:rPr>
+          <w:rFonts w:hint="default"/>
+          <w:lang w:val="en-US"/>
+        </w:rPr>
+        <w:t>Click Generate</w:t>
+      </w:r>
+    </w:p>
+    <w:p>
+      <w:pPr>
+        <w:rPr>
+          <w:rFonts w:hint="default"/>
+          <w:lang w:val="en-US"/>
+        </w:rPr>
+      </w:pPr>
+    </w:p>
+    <w:p>
+      <w:r>
+        <w:drawing>
+          <wp:inline distT="0" distB="0" distL="114300" distR="114300">
+            <wp:extent cx="5273675" cy="2181225"/>
+            <wp:effectExtent l="0" t="0" r="14605" b="13335"/>
+            <wp:docPr id="14" name="Picture 14"/>
+            <wp:cNvGraphicFramePr>
+              <a:graphicFrameLocks xmlns:a="http://schemas.openxmlformats.org/drawingml/2006/main" noChangeAspect="1"/>
+            </wp:cNvGraphicFramePr>
+            <a:graphic xmlns:a="http://schemas.openxmlformats.org/drawingml/2006/main">
+              <a:graphicData uri="http://schemas.openxmlformats.org/drawingml/2006/picture">
+                <pic:pic xmlns:pic="http://schemas.openxmlformats.org/drawingml/2006/picture">
+                  <pic:nvPicPr>
+                    <pic:cNvPr id="14" name="Picture 14"/>
+                    <pic:cNvPicPr>
+                      <a:picLocks noChangeAspect="1"/>
+                    </pic:cNvPicPr>
+                  </pic:nvPicPr>
+                  <pic:blipFill>
+                    <a:blip r:embed="rId17"/>
+                    <a:stretch>
+                      <a:fillRect/>
+                    </a:stretch>
+                  </pic:blipFill>
+                  <pic:spPr>
+                    <a:xfrm>
+                      <a:off x="0" y="0"/>
+                      <a:ext cx="5273675" cy="2181225"/>
+                    </a:xfrm>
+                    <a:prstGeom prst="rect">
+                      <a:avLst/>
+                    </a:prstGeom>
+                    <a:noFill/>
+                    <a:ln>
+                      <a:noFill/>
+                    </a:ln>
+                  </pic:spPr>
+                </pic:pic>
+              </a:graphicData>
+            </a:graphic>
+          </wp:inline>
+        </w:drawing>
+      </w:r>
+    </w:p>
+    <w:p/>
+    <w:p>
+      <w:pPr>
+        <w:rPr>
+          <w:rFonts w:hint="default"/>
+          <w:lang w:val="en-US"/>
+        </w:rPr>
+      </w:pPr>
+      <w:r>
+        <w:rPr>
+          <w:rFonts w:hint="default"/>
+          <w:lang w:val="en-US"/>
+        </w:rPr>
+        <w:t>Token: sqa_89db2d71077985fb78fa1d176ba4abae93a98dd2</w:t>
+      </w:r>
+    </w:p>
+    <w:p>
+      <w:pPr>
+        <w:rPr>
+          <w:rFonts w:hint="default"/>
+          <w:lang w:val="en-US"/>
+        </w:rPr>
+      </w:pPr>
+    </w:p>
+    <w:p>
+      <w:pPr>
+        <w:rPr>
+          <w:rFonts w:hint="default"/>
+          <w:lang w:val="en-US"/>
+        </w:rPr>
+      </w:pPr>
+      <w:r>
+        <w:rPr>
+          <w:rFonts w:hint="default"/>
+          <w:lang w:val="en-US"/>
+        </w:rPr>
+        <w:t>Open Pom file and enter Token and Public IP</w:t>
+      </w:r>
+    </w:p>
+    <w:p>
+      <w:r>
+        <w:drawing>
+          <wp:inline distT="0" distB="0" distL="114300" distR="114300">
+            <wp:extent cx="5269865" cy="1483360"/>
+            <wp:effectExtent l="0" t="0" r="3175" b="10160"/>
+            <wp:docPr id="15" name="Picture 15"/>
+            <wp:cNvGraphicFramePr>
+              <a:graphicFrameLocks xmlns:a="http://schemas.openxmlformats.org/drawingml/2006/main" noChangeAspect="1"/>
+            </wp:cNvGraphicFramePr>
+            <a:graphic xmlns:a="http://schemas.openxmlformats.org/drawingml/2006/main">
+              <a:graphicData uri="http://schemas.openxmlformats.org/drawingml/2006/picture">
+                <pic:pic xmlns:pic="http://schemas.openxmlformats.org/drawingml/2006/picture">
+                  <pic:nvPicPr>
+                    <pic:cNvPr id="15" name="Picture 15"/>
+                    <pic:cNvPicPr>
+                      <a:picLocks noChangeAspect="1"/>
+                    </pic:cNvPicPr>
+                  </pic:nvPicPr>
+                  <pic:blipFill>
+                    <a:blip r:embed="rId18"/>
+                    <a:stretch>
+                      <a:fillRect/>
+                    </a:stretch>
+                  </pic:blipFill>
+                  <pic:spPr>
+                    <a:xfrm>
+                      <a:off x="0" y="0"/>
+                      <a:ext cx="5269865" cy="1483360"/>
+                    </a:xfrm>
+                    <a:prstGeom prst="rect">
+                      <a:avLst/>
+                    </a:prstGeom>
+                    <a:noFill/>
+                    <a:ln>
+                      <a:noFill/>
+                    </a:ln>
+                  </pic:spPr>
+                </pic:pic>
+              </a:graphicData>
+            </a:graphic>
+          </wp:inline>
+        </w:drawing>
+      </w:r>
+    </w:p>
+    <w:p/>
+    <w:p>
+      <w:pPr>
+        <w:rPr>
+          <w:rFonts w:hint="default"/>
+          <w:lang w:val="en-US"/>
+        </w:rPr>
+      </w:pPr>
+      <w:r>
+        <w:rPr>
+          <w:rFonts w:hint="default"/>
+          <w:lang w:val="en-US"/>
+        </w:rPr>
+        <w:t>Open project in Eclipse --&gt; right click --&gt; Run As --&gt; Maven Build --&gt; Goals: sonar:sonar</w:t>
+      </w:r>
+    </w:p>
+    <w:p>
+      <w:r>
+        <w:drawing>
+          <wp:inline distT="0" distB="0" distL="114300" distR="114300">
+            <wp:extent cx="5274310" cy="4932045"/>
+            <wp:effectExtent l="0" t="0" r="13970" b="5715"/>
+            <wp:docPr id="16" name="Picture 16"/>
+            <wp:cNvGraphicFramePr>
+              <a:graphicFrameLocks xmlns:a="http://schemas.openxmlformats.org/drawingml/2006/main" noChangeAspect="1"/>
+            </wp:cNvGraphicFramePr>
+            <a:graphic xmlns:a="http://schemas.openxmlformats.org/drawingml/2006/main">
+              <a:graphicData uri="http://schemas.openxmlformats.org/drawingml/2006/picture">
+                <pic:pic xmlns:pic="http://schemas.openxmlformats.org/drawingml/2006/picture">
+                  <pic:nvPicPr>
+                    <pic:cNvPr id="16" name="Picture 16"/>
+                    <pic:cNvPicPr>
+                      <a:picLocks noChangeAspect="1"/>
+                    </pic:cNvPicPr>
+                  </pic:nvPicPr>
+                  <pic:blipFill>
+                    <a:blip r:embed="rId19"/>
+                    <a:stretch>
+                      <a:fillRect/>
+                    </a:stretch>
+                  </pic:blipFill>
+                  <pic:spPr>
+                    <a:xfrm>
+                      <a:off x="0" y="0"/>
+                      <a:ext cx="5274310" cy="4932045"/>
+                    </a:xfrm>
+                    <a:prstGeom prst="rect">
+                      <a:avLst/>
+                    </a:prstGeom>
+                    <a:noFill/>
+                    <a:ln>
+                      <a:noFill/>
+                    </a:ln>
+                  </pic:spPr>
+                </pic:pic>
+              </a:graphicData>
+            </a:graphic>
+          </wp:inline>
+        </w:drawing>
+      </w:r>
+    </w:p>
+    <w:p/>
+    <w:p>
+      <w:r>
+        <w:drawing>
+          <wp:inline distT="0" distB="0" distL="114300" distR="114300">
+            <wp:extent cx="5267960" cy="2138045"/>
+            <wp:effectExtent l="0" t="0" r="5080" b="10795"/>
+            <wp:docPr id="17" name="Picture 17"/>
+            <wp:cNvGraphicFramePr>
+              <a:graphicFrameLocks xmlns:a="http://schemas.openxmlformats.org/drawingml/2006/main" noChangeAspect="1"/>
+            </wp:cNvGraphicFramePr>
+            <a:graphic xmlns:a="http://schemas.openxmlformats.org/drawingml/2006/main">
+              <a:graphicData uri="http://schemas.openxmlformats.org/drawingml/2006/picture">
+                <pic:pic xmlns:pic="http://schemas.openxmlformats.org/drawingml/2006/picture">
+                  <pic:nvPicPr>
+                    <pic:cNvPr id="17" name="Picture 17"/>
+                    <pic:cNvPicPr>
+                      <a:picLocks noChangeAspect="1"/>
+                    </pic:cNvPicPr>
+                  </pic:nvPicPr>
+                  <pic:blipFill>
+                    <a:blip r:embed="rId20"/>
+                    <a:stretch>
+                      <a:fillRect/>
+                    </a:stretch>
+                  </pic:blipFill>
+                  <pic:spPr>
+                    <a:xfrm>
+                      <a:off x="0" y="0"/>
+                      <a:ext cx="5267960" cy="2138045"/>
+                    </a:xfrm>
+                    <a:prstGeom prst="rect">
+                      <a:avLst/>
+                    </a:prstGeom>
+                    <a:noFill/>
+                    <a:ln>
+                      <a:noFill/>
+                    </a:ln>
+                  </pic:spPr>
+                </pic:pic>
+              </a:graphicData>
+            </a:graphic>
+          </wp:inline>
+        </w:drawing>
+      </w:r>
+    </w:p>
+    <w:p/>
+    <w:p>
+      <w:pPr>
+        <w:rPr>
+          <w:rFonts w:hint="default"/>
+          <w:lang w:val="en-US"/>
+        </w:rPr>
+      </w:pPr>
+      <w:r>
+        <w:rPr>
+          <w:rFonts w:hint="default"/>
+          <w:lang w:val="en-US"/>
+        </w:rPr>
+        <w:t>Go back to SonarQube --&gt; Projects</w:t>
+      </w:r>
+    </w:p>
+    <w:p>
+      <w:r>
+        <w:drawing>
+          <wp:inline distT="0" distB="0" distL="114300" distR="114300">
+            <wp:extent cx="5267960" cy="1922780"/>
+            <wp:effectExtent l="0" t="0" r="5080" b="12700"/>
+            <wp:docPr id="18" name="Picture 18"/>
+            <wp:cNvGraphicFramePr>
+              <a:graphicFrameLocks xmlns:a="http://schemas.openxmlformats.org/drawingml/2006/main" noChangeAspect="1"/>
+            </wp:cNvGraphicFramePr>
+            <a:graphic xmlns:a="http://schemas.openxmlformats.org/drawingml/2006/main">
+              <a:graphicData uri="http://schemas.openxmlformats.org/drawingml/2006/picture">
+                <pic:pic xmlns:pic="http://schemas.openxmlformats.org/drawingml/2006/picture">
+                  <pic:nvPicPr>
+                    <pic:cNvPr id="18" name="Picture 18"/>
+                    <pic:cNvPicPr>
+                      <a:picLocks noChangeAspect="1"/>
+                    </pic:cNvPicPr>
+                  </pic:nvPicPr>
+                  <pic:blipFill>
+                    <a:blip r:embed="rId21"/>
+                    <a:stretch>
+                      <a:fillRect/>
+                    </a:stretch>
+                  </pic:blipFill>
+                  <pic:spPr>
+                    <a:xfrm>
+                      <a:off x="0" y="0"/>
+                      <a:ext cx="5267960" cy="1922780"/>
+                    </a:xfrm>
+                    <a:prstGeom prst="rect">
+                      <a:avLst/>
+                    </a:prstGeom>
+                    <a:noFill/>
+                    <a:ln>
+                      <a:noFill/>
+                    </a:ln>
+                  </pic:spPr>
+                </pic:pic>
+              </a:graphicData>
+            </a:graphic>
+          </wp:inline>
+        </w:drawing>
+      </w:r>
+    </w:p>
+    <w:p/>
+    <w:p>
+      <w:pPr>
+        <w:rPr>
+          <w:rFonts w:hint="default"/>
+          <w:lang w:val="en-US"/>
+        </w:rPr>
+      </w:pPr>
+      <w:r>
+        <w:rPr>
+          <w:rFonts w:hint="default"/>
+          <w:lang w:val="en-US"/>
+        </w:rPr>
+        <w:t>FirstSpringWebApp project is Passed</w:t>
+      </w:r>
+    </w:p>
+    <w:p>
+      <w:pPr>
+        <w:rPr>
+          <w:rFonts w:hint="default"/>
+          <w:lang w:val="en-US"/>
+        </w:rPr>
+      </w:pPr>
+      <w:r>
+        <w:drawing>
+          <wp:inline distT="0" distB="0" distL="114300" distR="114300">
+            <wp:extent cx="5268595" cy="3073400"/>
+            <wp:effectExtent l="0" t="0" r="4445" b="5080"/>
+            <wp:docPr id="19" name="Picture 19"/>
+            <wp:cNvGraphicFramePr>
+              <a:graphicFrameLocks xmlns:a="http://schemas.openxmlformats.org/drawingml/2006/main" noChangeAspect="1"/>
+            </wp:cNvGraphicFramePr>
+            <a:graphic xmlns:a="http://schemas.openxmlformats.org/drawingml/2006/main">
+              <a:graphicData uri="http://schemas.openxmlformats.org/drawingml/2006/picture">
+                <pic:pic xmlns:pic="http://schemas.openxmlformats.org/drawingml/2006/picture">
+                  <pic:nvPicPr>
+                    <pic:cNvPr id="19" name="Picture 19"/>
+                    <pic:cNvPicPr>
+                      <a:picLocks noChangeAspect="1"/>
+                    </pic:cNvPicPr>
+                  </pic:nvPicPr>
+                  <pic:blipFill>
+                    <a:blip r:embed="rId22"/>
+                    <a:stretch>
+                      <a:fillRect/>
+                    </a:stretch>
+                  </pic:blipFill>
+                  <pic:spPr>
+                    <a:xfrm>
+                      <a:off x="0" y="0"/>
+                      <a:ext cx="5268595" cy="3073400"/>
+                    </a:xfrm>
+                    <a:prstGeom prst="rect">
+                      <a:avLst/>
+                    </a:prstGeom>
+                    <a:noFill/>
+                    <a:ln>
+                      <a:noFill/>
+                    </a:ln>
+                  </pic:spPr>
+                </pic:pic>
+              </a:graphicData>
+            </a:graphic>
+          </wp:inline>
+        </w:drawing>
+      </w:r>
+    </w:p>
+    <w:p>
+      <w:pPr>
+        <w:rPr>
+          <w:rFonts w:hint="default"/>
+          <w:lang w:val="en-US"/>
+        </w:rPr>
+      </w:pPr>
+      <w:r>
+        <w:rPr>
+          <w:rFonts w:hint="default"/>
+          <w:lang w:val="en-US"/>
+        </w:rPr>
+        <w:t>9 bugs are there</w:t>
+      </w:r>
+    </w:p>
+    <w:p>
+      <w:pPr>
+        <w:rPr>
+          <w:rFonts w:hint="default"/>
+          <w:lang w:val="en-US"/>
+        </w:rPr>
+      </w:pPr>
+    </w:p>
+    <w:p>
+      <w:pPr>
+        <w:rPr>
+          <w:rFonts w:hint="default"/>
+          <w:lang w:val="en-US"/>
+        </w:rPr>
+      </w:pPr>
+      <w:r>
+        <w:rPr>
+          <w:rFonts w:hint="default"/>
+          <w:lang w:val="en-US"/>
+        </w:rPr>
+        <w:t>It will take Developers 1h 5min to resolve the issues</w:t>
+      </w:r>
+    </w:p>
+    <w:p>
+      <w:r>
+        <w:drawing>
+          <wp:inline distT="0" distB="0" distL="114300" distR="114300">
+            <wp:extent cx="5267960" cy="3678555"/>
+            <wp:effectExtent l="0" t="0" r="5080" b="9525"/>
+            <wp:docPr id="20" name="Picture 20"/>
+            <wp:cNvGraphicFramePr>
+              <a:graphicFrameLocks xmlns:a="http://schemas.openxmlformats.org/drawingml/2006/main" noChangeAspect="1"/>
+            </wp:cNvGraphicFramePr>
+            <a:graphic xmlns:a="http://schemas.openxmlformats.org/drawingml/2006/main">
+              <a:graphicData uri="http://schemas.openxmlformats.org/drawingml/2006/picture">
+                <pic:pic xmlns:pic="http://schemas.openxmlformats.org/drawingml/2006/picture">
+                  <pic:nvPicPr>
+                    <pic:cNvPr id="20" name="Picture 20"/>
+                    <pic:cNvPicPr>
+                      <a:picLocks noChangeAspect="1"/>
+                    </pic:cNvPicPr>
+                  </pic:nvPicPr>
+                  <pic:blipFill>
+                    <a:blip r:embed="rId23"/>
+                    <a:stretch>
+                      <a:fillRect/>
+                    </a:stretch>
+                  </pic:blipFill>
+                  <pic:spPr>
+                    <a:xfrm>
+                      <a:off x="0" y="0"/>
+                      <a:ext cx="5267960" cy="3678555"/>
+                    </a:xfrm>
+                    <a:prstGeom prst="rect">
+                      <a:avLst/>
+                    </a:prstGeom>
+                    <a:noFill/>
+                    <a:ln>
+                      <a:noFill/>
+                    </a:ln>
+                  </pic:spPr>
+                </pic:pic>
+              </a:graphicData>
+            </a:graphic>
+          </wp:inline>
+        </w:drawing>
+      </w:r>
+    </w:p>
+    <w:p/>
+    <w:p>
+      <w:pPr>
+        <w:rPr>
+          <w:rFonts w:hint="default"/>
+          <w:lang w:val="en-US"/>
+        </w:rPr>
+      </w:pPr>
+      <w:r>
+        <w:rPr>
+          <w:rFonts w:hint="default"/>
+          <w:lang w:val="en-US"/>
+        </w:rPr>
+        <w:t>For Quality Profile</w:t>
+      </w:r>
+    </w:p>
+    <w:p>
+      <w:r>
+        <w:drawing>
+          <wp:inline distT="0" distB="0" distL="114300" distR="114300">
+            <wp:extent cx="5269230" cy="3143885"/>
+            <wp:effectExtent l="0" t="0" r="3810" b="10795"/>
+            <wp:docPr id="21" name="Picture 21"/>
+            <wp:cNvGraphicFramePr>
+              <a:graphicFrameLocks xmlns:a="http://schemas.openxmlformats.org/drawingml/2006/main" noChangeAspect="1"/>
+            </wp:cNvGraphicFramePr>
+            <a:graphic xmlns:a="http://schemas.openxmlformats.org/drawingml/2006/main">
+              <a:graphicData uri="http://schemas.openxmlformats.org/drawingml/2006/picture">
+                <pic:pic xmlns:pic="http://schemas.openxmlformats.org/drawingml/2006/picture">
+                  <pic:nvPicPr>
+                    <pic:cNvPr id="21" name="Picture 21"/>
+                    <pic:cNvPicPr>
+                      <a:picLocks noChangeAspect="1"/>
+                    </pic:cNvPicPr>
+                  </pic:nvPicPr>
+                  <pic:blipFill>
+                    <a:blip r:embed="rId24"/>
+                    <a:stretch>
+                      <a:fillRect/>
+                    </a:stretch>
+                  </pic:blipFill>
+                  <pic:spPr>
+                    <a:xfrm>
+                      <a:off x="0" y="0"/>
+                      <a:ext cx="5269230" cy="3143885"/>
+                    </a:xfrm>
+                    <a:prstGeom prst="rect">
+                      <a:avLst/>
+                    </a:prstGeom>
+                    <a:noFill/>
+                    <a:ln>
+                      <a:noFill/>
+                    </a:ln>
+                  </pic:spPr>
+                </pic:pic>
+              </a:graphicData>
+            </a:graphic>
+          </wp:inline>
+        </w:drawing>
+      </w:r>
+    </w:p>
+    <w:p>
+      <w:pPr>
+        <w:rPr>
+          <w:rFonts w:hint="default"/>
+          <w:lang w:val="en-US"/>
+        </w:rPr>
+      </w:pPr>
+    </w:p>
+    <w:p>
+      <w:pPr>
+        <w:rPr>
+          <w:rFonts w:hint="default"/>
+          <w:lang w:val="en-US"/>
+        </w:rPr>
+      </w:pPr>
+      <w:r>
+        <w:rPr>
+          <w:rFonts w:hint="default"/>
+          <w:lang w:val="en-US"/>
+        </w:rPr>
+        <w:t>Click on Activate More</w:t>
+      </w:r>
+    </w:p>
+    <w:p>
+      <w:r>
+        <w:drawing>
+          <wp:inline distT="0" distB="0" distL="114300" distR="114300">
+            <wp:extent cx="5271770" cy="2204085"/>
+            <wp:effectExtent l="0" t="0" r="1270" b="5715"/>
+            <wp:docPr id="22" name="Picture 22"/>
+            <wp:cNvGraphicFramePr>
+              <a:graphicFrameLocks xmlns:a="http://schemas.openxmlformats.org/drawingml/2006/main" noChangeAspect="1"/>
+            </wp:cNvGraphicFramePr>
+            <a:graphic xmlns:a="http://schemas.openxmlformats.org/drawingml/2006/main">
+              <a:graphicData uri="http://schemas.openxmlformats.org/drawingml/2006/picture">
+                <pic:pic xmlns:pic="http://schemas.openxmlformats.org/drawingml/2006/picture">
+                  <pic:nvPicPr>
+                    <pic:cNvPr id="22" name="Picture 22"/>
+                    <pic:cNvPicPr>
+                      <a:picLocks noChangeAspect="1"/>
+                    </pic:cNvPicPr>
+                  </pic:nvPicPr>
+                  <pic:blipFill>
+                    <a:blip r:embed="rId25"/>
+                    <a:stretch>
+                      <a:fillRect/>
+                    </a:stretch>
+                  </pic:blipFill>
+                  <pic:spPr>
+                    <a:xfrm>
+                      <a:off x="0" y="0"/>
+                      <a:ext cx="5271770" cy="2204085"/>
+                    </a:xfrm>
+                    <a:prstGeom prst="rect">
+                      <a:avLst/>
+                    </a:prstGeom>
+                    <a:noFill/>
+                    <a:ln>
+                      <a:noFill/>
+                    </a:ln>
+                  </pic:spPr>
+                </pic:pic>
+              </a:graphicData>
+            </a:graphic>
+          </wp:inline>
+        </w:drawing>
+      </w:r>
+    </w:p>
+    <w:p/>
+    <w:p>
+      <w:r>
+        <w:drawing>
+          <wp:inline distT="0" distB="0" distL="114300" distR="114300">
+            <wp:extent cx="5267960" cy="1705610"/>
+            <wp:effectExtent l="0" t="0" r="5080" b="1270"/>
+            <wp:docPr id="23" name="Picture 23"/>
+            <wp:cNvGraphicFramePr>
+              <a:graphicFrameLocks xmlns:a="http://schemas.openxmlformats.org/drawingml/2006/main" noChangeAspect="1"/>
+            </wp:cNvGraphicFramePr>
+            <a:graphic xmlns:a="http://schemas.openxmlformats.org/drawingml/2006/main">
+              <a:graphicData uri="http://schemas.openxmlformats.org/drawingml/2006/picture">
+                <pic:pic xmlns:pic="http://schemas.openxmlformats.org/drawingml/2006/picture">
+                  <pic:nvPicPr>
+                    <pic:cNvPr id="23" name="Picture 23"/>
+                    <pic:cNvPicPr>
+                      <a:picLocks noChangeAspect="1"/>
+                    </pic:cNvPicPr>
+                  </pic:nvPicPr>
+                  <pic:blipFill>
+                    <a:blip r:embed="rId26"/>
+                    <a:stretch>
+                      <a:fillRect/>
+                    </a:stretch>
+                  </pic:blipFill>
+                  <pic:spPr>
+                    <a:xfrm>
+                      <a:off x="0" y="0"/>
+                      <a:ext cx="5267960" cy="1705610"/>
+                    </a:xfrm>
+                    <a:prstGeom prst="rect">
+                      <a:avLst/>
+                    </a:prstGeom>
+                    <a:noFill/>
+                    <a:ln>
+                      <a:noFill/>
+                    </a:ln>
+                  </pic:spPr>
+                </pic:pic>
+              </a:graphicData>
+            </a:graphic>
+          </wp:inline>
+        </w:drawing>
+      </w:r>
+    </w:p>
+    <w:p/>
+    <w:p>
+      <w:r>
+        <w:drawing>
+          <wp:inline distT="0" distB="0" distL="114300" distR="114300">
+            <wp:extent cx="5271770" cy="1416685"/>
+            <wp:effectExtent l="0" t="0" r="1270" b="635"/>
+            <wp:docPr id="24" name="Picture 24"/>
+            <wp:cNvGraphicFramePr>
+              <a:graphicFrameLocks xmlns:a="http://schemas.openxmlformats.org/drawingml/2006/main" noChangeAspect="1"/>
+            </wp:cNvGraphicFramePr>
+            <a:graphic xmlns:a="http://schemas.openxmlformats.org/drawingml/2006/main">
+              <a:graphicData uri="http://schemas.openxmlformats.org/drawingml/2006/picture">
+                <pic:pic xmlns:pic="http://schemas.openxmlformats.org/drawingml/2006/picture">
+                  <pic:nvPicPr>
+                    <pic:cNvPr id="24" name="Picture 24"/>
+                    <pic:cNvPicPr>
+                      <a:picLocks noChangeAspect="1"/>
+                    </pic:cNvPicPr>
+                  </pic:nvPicPr>
+                  <pic:blipFill>
+                    <a:blip r:embed="rId27"/>
+                    <a:stretch>
+                      <a:fillRect/>
+                    </a:stretch>
+                  </pic:blipFill>
+                  <pic:spPr>
+                    <a:xfrm>
+                      <a:off x="0" y="0"/>
+                      <a:ext cx="5271770" cy="1416685"/>
+                    </a:xfrm>
+                    <a:prstGeom prst="rect">
+                      <a:avLst/>
+                    </a:prstGeom>
+                    <a:noFill/>
+                    <a:ln>
+                      <a:noFill/>
+                    </a:ln>
+                  </pic:spPr>
+                </pic:pic>
+              </a:graphicData>
+            </a:graphic>
+          </wp:inline>
+        </w:drawing>
+      </w:r>
+    </w:p>
+    <w:p/>
+    <w:p>
+      <w:r>
+        <w:drawing>
+          <wp:inline distT="0" distB="0" distL="114300" distR="114300">
+            <wp:extent cx="5271135" cy="967740"/>
+            <wp:effectExtent l="0" t="0" r="1905" b="7620"/>
+            <wp:docPr id="25" name="Picture 25"/>
+            <wp:cNvGraphicFramePr>
+              <a:graphicFrameLocks xmlns:a="http://schemas.openxmlformats.org/drawingml/2006/main" noChangeAspect="1"/>
+            </wp:cNvGraphicFramePr>
+            <a:graphic xmlns:a="http://schemas.openxmlformats.org/drawingml/2006/main">
+              <a:graphicData uri="http://schemas.openxmlformats.org/drawingml/2006/picture">
+                <pic:pic xmlns:pic="http://schemas.openxmlformats.org/drawingml/2006/picture">
+                  <pic:nvPicPr>
+                    <pic:cNvPr id="25" name="Picture 25"/>
+                    <pic:cNvPicPr>
+                      <a:picLocks noChangeAspect="1"/>
+                    </pic:cNvPicPr>
+                  </pic:nvPicPr>
+                  <pic:blipFill>
+                    <a:blip r:embed="rId28"/>
+                    <a:stretch>
+                      <a:fillRect/>
+                    </a:stretch>
+                  </pic:blipFill>
+                  <pic:spPr>
+                    <a:xfrm>
+                      <a:off x="0" y="0"/>
+                      <a:ext cx="5271135" cy="967740"/>
+                    </a:xfrm>
+                    <a:prstGeom prst="rect">
+                      <a:avLst/>
+                    </a:prstGeom>
+                    <a:noFill/>
+                    <a:ln>
+                      <a:noFill/>
+                    </a:ln>
+                  </pic:spPr>
+                </pic:pic>
+              </a:graphicData>
+            </a:graphic>
+          </wp:inline>
+        </w:drawing>
+      </w:r>
+    </w:p>
+    <w:p>
+      <w:pPr>
+        <w:rPr>
+          <w:rFonts w:hint="default"/>
+          <w:lang w:val="en-US"/>
+        </w:rPr>
+      </w:pPr>
+      <w:r>
+        <w:rPr>
+          <w:rFonts w:hint="default"/>
+          <w:lang w:val="en-US"/>
+        </w:rPr>
+        <w:t>2 Java profiles are there, default has 479 rules</w:t>
+      </w:r>
+    </w:p>
+    <w:p>
+      <w:pPr>
+        <w:rPr>
+          <w:rFonts w:hint="default"/>
+          <w:lang w:val="en-US"/>
+        </w:rPr>
+      </w:pPr>
+    </w:p>
+    <w:p>
+      <w:pPr>
+        <w:rPr>
+          <w:rFonts w:hint="default"/>
+          <w:lang w:val="en-US"/>
+        </w:rPr>
+      </w:pPr>
+      <w:r>
+        <w:rPr>
+          <w:rFonts w:hint="default"/>
+          <w:lang w:val="en-US"/>
+        </w:rPr>
+        <w:t>Set my rules as default</w:t>
+      </w:r>
+    </w:p>
+    <w:p>
+      <w:r>
+        <w:drawing>
+          <wp:inline distT="0" distB="0" distL="114300" distR="114300">
+            <wp:extent cx="5268595" cy="1761490"/>
+            <wp:effectExtent l="0" t="0" r="4445" b="6350"/>
+            <wp:docPr id="26" name="Picture 26"/>
+            <wp:cNvGraphicFramePr>
+              <a:graphicFrameLocks xmlns:a="http://schemas.openxmlformats.org/drawingml/2006/main" noChangeAspect="1"/>
+            </wp:cNvGraphicFramePr>
+            <a:graphic xmlns:a="http://schemas.openxmlformats.org/drawingml/2006/main">
+              <a:graphicData uri="http://schemas.openxmlformats.org/drawingml/2006/picture">
+                <pic:pic xmlns:pic="http://schemas.openxmlformats.org/drawingml/2006/picture">
+                  <pic:nvPicPr>
+                    <pic:cNvPr id="26" name="Picture 26"/>
+                    <pic:cNvPicPr>
+                      <a:picLocks noChangeAspect="1"/>
+                    </pic:cNvPicPr>
+                  </pic:nvPicPr>
+                  <pic:blipFill>
+                    <a:blip r:embed="rId29"/>
+                    <a:stretch>
+                      <a:fillRect/>
+                    </a:stretch>
+                  </pic:blipFill>
+                  <pic:spPr>
+                    <a:xfrm>
+                      <a:off x="0" y="0"/>
+                      <a:ext cx="5268595" cy="1761490"/>
+                    </a:xfrm>
+                    <a:prstGeom prst="rect">
+                      <a:avLst/>
+                    </a:prstGeom>
+                    <a:noFill/>
+                    <a:ln>
+                      <a:noFill/>
+                    </a:ln>
+                  </pic:spPr>
+                </pic:pic>
+              </a:graphicData>
+            </a:graphic>
+          </wp:inline>
+        </w:drawing>
+      </w:r>
+    </w:p>
+    <w:p/>
+    <w:p>
+      <w:pPr>
+        <w:rPr>
+          <w:rFonts w:hint="default"/>
+          <w:lang w:val="en-US"/>
+        </w:rPr>
+      </w:pPr>
+      <w:r>
+        <w:rPr>
+          <w:rFonts w:hint="default"/>
+          <w:lang w:val="en-US"/>
+        </w:rPr>
+        <w:t>Maven Build once again in Eclipse</w:t>
+      </w:r>
+    </w:p>
+    <w:p>
+      <w:r>
+        <w:drawing>
+          <wp:inline distT="0" distB="0" distL="114300" distR="114300">
+            <wp:extent cx="5269865" cy="3209925"/>
+            <wp:effectExtent l="0" t="0" r="3175" b="5715"/>
+            <wp:docPr id="27" name="Picture 27"/>
+            <wp:cNvGraphicFramePr>
+              <a:graphicFrameLocks xmlns:a="http://schemas.openxmlformats.org/drawingml/2006/main" noChangeAspect="1"/>
+            </wp:cNvGraphicFramePr>
+            <a:graphic xmlns:a="http://schemas.openxmlformats.org/drawingml/2006/main">
+              <a:graphicData uri="http://schemas.openxmlformats.org/drawingml/2006/picture">
+                <pic:pic xmlns:pic="http://schemas.openxmlformats.org/drawingml/2006/picture">
+                  <pic:nvPicPr>
+                    <pic:cNvPr id="27" name="Picture 27"/>
+                    <pic:cNvPicPr>
+                      <a:picLocks noChangeAspect="1"/>
+                    </pic:cNvPicPr>
+                  </pic:nvPicPr>
+                  <pic:blipFill>
+                    <a:blip r:embed="rId30"/>
+                    <a:stretch>
+                      <a:fillRect/>
+                    </a:stretch>
+                  </pic:blipFill>
+                  <pic:spPr>
+                    <a:xfrm>
+                      <a:off x="0" y="0"/>
+                      <a:ext cx="5269865" cy="3209925"/>
+                    </a:xfrm>
+                    <a:prstGeom prst="rect">
+                      <a:avLst/>
+                    </a:prstGeom>
+                    <a:noFill/>
+                    <a:ln>
+                      <a:noFill/>
+                    </a:ln>
+                  </pic:spPr>
+                </pic:pic>
+              </a:graphicData>
+            </a:graphic>
+          </wp:inline>
+        </w:drawing>
+      </w:r>
+    </w:p>
+    <w:p/>
+    <w:p>
+      <w:pPr>
+        <w:rPr>
+          <w:rFonts w:hint="default"/>
+          <w:lang w:val="en-US"/>
+        </w:rPr>
+      </w:pPr>
+      <w:r>
+        <w:rPr>
+          <w:rFonts w:hint="default"/>
+          <w:lang w:val="en-US"/>
+        </w:rPr>
+        <w:t xml:space="preserve">Now we can see 0 bugs based on my 8 rules </w:t>
+      </w:r>
+    </w:p>
+    <w:p>
+      <w:r>
+        <w:drawing>
+          <wp:inline distT="0" distB="0" distL="114300" distR="114300">
+            <wp:extent cx="5268595" cy="3387725"/>
+            <wp:effectExtent l="0" t="0" r="4445" b="10795"/>
+            <wp:docPr id="28" name="Picture 28"/>
+            <wp:cNvGraphicFramePr>
+              <a:graphicFrameLocks xmlns:a="http://schemas.openxmlformats.org/drawingml/2006/main" noChangeAspect="1"/>
+            </wp:cNvGraphicFramePr>
+            <a:graphic xmlns:a="http://schemas.openxmlformats.org/drawingml/2006/main">
+              <a:graphicData uri="http://schemas.openxmlformats.org/drawingml/2006/picture">
+                <pic:pic xmlns:pic="http://schemas.openxmlformats.org/drawingml/2006/picture">
+                  <pic:nvPicPr>
+                    <pic:cNvPr id="28" name="Picture 28"/>
+                    <pic:cNvPicPr>
+                      <a:picLocks noChangeAspect="1"/>
+                    </pic:cNvPicPr>
+                  </pic:nvPicPr>
+                  <pic:blipFill>
+                    <a:blip r:embed="rId31"/>
+                    <a:stretch>
+                      <a:fillRect/>
+                    </a:stretch>
+                  </pic:blipFill>
+                  <pic:spPr>
+                    <a:xfrm>
+                      <a:off x="0" y="0"/>
+                      <a:ext cx="5268595" cy="3387725"/>
+                    </a:xfrm>
+                    <a:prstGeom prst="rect">
+                      <a:avLst/>
+                    </a:prstGeom>
+                    <a:noFill/>
+                    <a:ln>
+                      <a:noFill/>
+                    </a:ln>
+                  </pic:spPr>
+                </pic:pic>
+              </a:graphicData>
+            </a:graphic>
+          </wp:inline>
+        </w:drawing>
+      </w:r>
+    </w:p>
+    <w:p/>
+    <w:p>
+      <w:pPr>
+        <w:rPr>
+          <w:rFonts w:hint="default"/>
+          <w:lang w:val="en-US"/>
+        </w:rPr>
+      </w:pPr>
+      <w:r>
+        <w:rPr>
+          <w:rFonts w:hint="default"/>
+          <w:lang w:val="en-US"/>
+        </w:rPr>
+        <w:t>Now 0 bugs</w:t>
+      </w:r>
+    </w:p>
+    <w:p>
+      <w:pPr>
+        <w:rPr>
+          <w:rFonts w:hint="default"/>
+          <w:lang w:val="en-US"/>
+        </w:rPr>
+      </w:pPr>
+    </w:p>
+    <w:p>
+      <w:pPr>
+        <w:rPr>
+          <w:rFonts w:hint="default"/>
+          <w:lang w:val="en-US"/>
+        </w:rPr>
+      </w:pPr>
+      <w:r>
+        <w:rPr>
+          <w:rFonts w:hint="default"/>
+          <w:lang w:val="en-US"/>
+        </w:rPr>
+        <w:t>Project Information</w:t>
+      </w:r>
+    </w:p>
+    <w:p>
+      <w:r>
+        <w:drawing>
+          <wp:inline distT="0" distB="0" distL="114300" distR="114300">
+            <wp:extent cx="4739640" cy="5532120"/>
+            <wp:effectExtent l="0" t="0" r="0" b="0"/>
+            <wp:docPr id="29" name="Picture 29"/>
+            <wp:cNvGraphicFramePr>
+              <a:graphicFrameLocks xmlns:a="http://schemas.openxmlformats.org/drawingml/2006/main" noChangeAspect="1"/>
+            </wp:cNvGraphicFramePr>
+            <a:graphic xmlns:a="http://schemas.openxmlformats.org/drawingml/2006/main">
+              <a:graphicData uri="http://schemas.openxmlformats.org/drawingml/2006/picture">
+                <pic:pic xmlns:pic="http://schemas.openxmlformats.org/drawingml/2006/picture">
+                  <pic:nvPicPr>
+                    <pic:cNvPr id="29" name="Picture 29"/>
+                    <pic:cNvPicPr>
+                      <a:picLocks noChangeAspect="1"/>
+                    </pic:cNvPicPr>
+                  </pic:nvPicPr>
+                  <pic:blipFill>
+                    <a:blip r:embed="rId32"/>
+                    <a:stretch>
+                      <a:fillRect/>
+                    </a:stretch>
+                  </pic:blipFill>
+                  <pic:spPr>
+                    <a:xfrm>
+                      <a:off x="0" y="0"/>
+                      <a:ext cx="4739640" cy="5532120"/>
+                    </a:xfrm>
+                    <a:prstGeom prst="rect">
+                      <a:avLst/>
+                    </a:prstGeom>
+                    <a:noFill/>
+                    <a:ln>
+                      <a:noFill/>
+                    </a:ln>
+                  </pic:spPr>
+                </pic:pic>
+              </a:graphicData>
+            </a:graphic>
+          </wp:inline>
+        </w:drawing>
+      </w:r>
+    </w:p>
+    <w:p>
+      <w:pPr>
+        <w:rPr>
+          <w:rFonts w:hint="default"/>
+          <w:lang w:val="en-US"/>
+        </w:rPr>
+      </w:pPr>
+      <w:r>
+        <w:rPr>
+          <w:rFonts w:hint="default"/>
+          <w:lang w:val="en-US"/>
+        </w:rPr>
+        <w:t>211 lines are there and Java_QP is being used</w:t>
+      </w:r>
+    </w:p>
+    <w:p>
+      <w:pPr>
+        <w:rPr>
+          <w:rFonts w:hint="default"/>
+          <w:lang w:val="en-US"/>
+        </w:rPr>
+      </w:pPr>
+    </w:p>
+    <w:p>
+      <w:r>
+        <w:drawing>
+          <wp:inline distT="0" distB="0" distL="114300" distR="114300">
+            <wp:extent cx="5274310" cy="2596515"/>
+            <wp:effectExtent l="0" t="0" r="13970" b="9525"/>
+            <wp:docPr id="30" name="Picture 30"/>
+            <wp:cNvGraphicFramePr>
+              <a:graphicFrameLocks xmlns:a="http://schemas.openxmlformats.org/drawingml/2006/main" noChangeAspect="1"/>
+            </wp:cNvGraphicFramePr>
+            <a:graphic xmlns:a="http://schemas.openxmlformats.org/drawingml/2006/main">
+              <a:graphicData uri="http://schemas.openxmlformats.org/drawingml/2006/picture">
+                <pic:pic xmlns:pic="http://schemas.openxmlformats.org/drawingml/2006/picture">
+                  <pic:nvPicPr>
+                    <pic:cNvPr id="30" name="Picture 30"/>
+                    <pic:cNvPicPr>
+                      <a:picLocks noChangeAspect="1"/>
+                    </pic:cNvPicPr>
+                  </pic:nvPicPr>
+                  <pic:blipFill>
+                    <a:blip r:embed="rId33"/>
+                    <a:stretch>
+                      <a:fillRect/>
+                    </a:stretch>
+                  </pic:blipFill>
+                  <pic:spPr>
+                    <a:xfrm>
+                      <a:off x="0" y="0"/>
+                      <a:ext cx="5274310" cy="2596515"/>
+                    </a:xfrm>
+                    <a:prstGeom prst="rect">
+                      <a:avLst/>
+                    </a:prstGeom>
+                    <a:noFill/>
+                    <a:ln>
+                      <a:noFill/>
+                    </a:ln>
+                  </pic:spPr>
+                </pic:pic>
+              </a:graphicData>
+            </a:graphic>
+          </wp:inline>
+        </w:drawing>
+      </w:r>
+    </w:p>
+    <w:p/>
+    <w:p>
+      <w:r>
+        <w:drawing>
+          <wp:inline distT="0" distB="0" distL="114300" distR="114300">
+            <wp:extent cx="5266055" cy="2914015"/>
+            <wp:effectExtent l="0" t="0" r="6985" b="12065"/>
+            <wp:docPr id="31" name="Picture 31"/>
+            <wp:cNvGraphicFramePr>
+              <a:graphicFrameLocks xmlns:a="http://schemas.openxmlformats.org/drawingml/2006/main" noChangeAspect="1"/>
+            </wp:cNvGraphicFramePr>
+            <a:graphic xmlns:a="http://schemas.openxmlformats.org/drawingml/2006/main">
+              <a:graphicData uri="http://schemas.openxmlformats.org/drawingml/2006/picture">
+                <pic:pic xmlns:pic="http://schemas.openxmlformats.org/drawingml/2006/picture">
+                  <pic:nvPicPr>
+                    <pic:cNvPr id="31" name="Picture 31"/>
+                    <pic:cNvPicPr>
+                      <a:picLocks noChangeAspect="1"/>
+                    </pic:cNvPicPr>
+                  </pic:nvPicPr>
+                  <pic:blipFill>
+                    <a:blip r:embed="rId34"/>
+                    <a:stretch>
+                      <a:fillRect/>
+                    </a:stretch>
+                  </pic:blipFill>
+                  <pic:spPr>
+                    <a:xfrm>
+                      <a:off x="0" y="0"/>
+                      <a:ext cx="5266055" cy="2914015"/>
+                    </a:xfrm>
+                    <a:prstGeom prst="rect">
+                      <a:avLst/>
+                    </a:prstGeom>
+                    <a:noFill/>
+                    <a:ln>
+                      <a:noFill/>
+                    </a:ln>
+                  </pic:spPr>
+                </pic:pic>
+              </a:graphicData>
+            </a:graphic>
+          </wp:inline>
+        </w:drawing>
+      </w:r>
+    </w:p>
+    <w:p/>
+    <w:p>
+      <w:pPr>
+        <w:rPr>
+          <w:rFonts w:hint="default"/>
+          <w:lang w:val="en-US"/>
+        </w:rPr>
+      </w:pPr>
+      <w:r>
+        <w:rPr>
+          <w:rFonts w:hint="default"/>
+          <w:lang w:val="en-US"/>
+        </w:rPr>
+        <w:t>We can change the Conditions as well</w:t>
+      </w:r>
+    </w:p>
+    <w:p>
+      <w:pPr>
+        <w:rPr>
+          <w:rFonts w:hint="default"/>
+          <w:lang w:val="en-US"/>
+        </w:rPr>
+      </w:pPr>
+    </w:p>
+    <w:p>
+      <w:pPr>
+        <w:rPr>
+          <w:rFonts w:hint="default"/>
+          <w:lang w:val="en-US"/>
+        </w:rPr>
+      </w:pPr>
+      <w:r>
+        <w:rPr>
+          <w:rFonts w:hint="default"/>
+          <w:lang w:val="en-US"/>
+        </w:rPr>
+        <w:t>SonarQube setup</w:t>
+      </w:r>
+    </w:p>
+    <w:p>
+      <w:pPr>
+        <w:rPr>
+          <w:rFonts w:hint="default"/>
+          <w:lang w:val="en-US"/>
+        </w:rPr>
+      </w:pPr>
+      <w:r>
+        <w:rPr>
+          <w:rFonts w:hint="default"/>
+          <w:lang w:val="en-US"/>
+        </w:rPr>
+        <w:t>1 --&gt; Setup a Linux VM (Amazon Linux AMI --&gt; t2.medium) min 2 GB RAM is required</w:t>
+      </w:r>
+    </w:p>
+    <w:p>
+      <w:pPr>
+        <w:rPr>
+          <w:rFonts w:hint="default"/>
+          <w:lang w:val="en-US"/>
+        </w:rPr>
+      </w:pPr>
+      <w:r>
+        <w:rPr>
+          <w:rFonts w:hint="default"/>
+          <w:lang w:val="en-US"/>
+        </w:rPr>
+        <w:t xml:space="preserve">          Connect to that VM once created</w:t>
+      </w:r>
+    </w:p>
+    <w:p>
+      <w:pPr>
+        <w:rPr>
+          <w:rFonts w:hint="default"/>
+          <w:lang w:val="en-US"/>
+        </w:rPr>
+      </w:pPr>
+      <w:r>
+        <w:rPr>
+          <w:rFonts w:hint="default"/>
+          <w:lang w:val="en-US"/>
+        </w:rPr>
+        <w:t>2 --&gt; Install Docker in Linux VM</w:t>
+      </w:r>
+    </w:p>
+    <w:p>
+      <w:pPr>
+        <w:rPr>
+          <w:rFonts w:hint="default"/>
+          <w:lang w:val="en-US"/>
+        </w:rPr>
+      </w:pPr>
+      <w:r>
+        <w:rPr>
+          <w:rFonts w:hint="default"/>
+          <w:lang w:val="en-US"/>
+        </w:rPr>
+        <w:t xml:space="preserve">          sudo yum update -y</w:t>
+      </w:r>
+    </w:p>
+    <w:p>
+      <w:pPr>
+        <w:rPr>
+          <w:rFonts w:hint="default"/>
+          <w:lang w:val="en-US"/>
+        </w:rPr>
+      </w:pPr>
+      <w:r>
+        <w:rPr>
+          <w:rFonts w:hint="default"/>
+          <w:lang w:val="en-US"/>
+        </w:rPr>
+        <w:t xml:space="preserve">          sudo yum install docker -y</w:t>
+      </w:r>
+    </w:p>
+    <w:p>
+      <w:pPr>
+        <w:rPr>
+          <w:rFonts w:hint="default"/>
+          <w:lang w:val="en-US"/>
+        </w:rPr>
+      </w:pPr>
+      <w:r>
+        <w:rPr>
+          <w:rFonts w:hint="default"/>
+          <w:lang w:val="en-US"/>
+        </w:rPr>
+        <w:t xml:space="preserve">          sudo service docker start</w:t>
+      </w:r>
+    </w:p>
+    <w:p>
+      <w:pPr>
+        <w:rPr>
+          <w:rFonts w:hint="default"/>
+          <w:lang w:val="en-US"/>
+        </w:rPr>
+      </w:pPr>
+      <w:r>
+        <w:rPr>
+          <w:rFonts w:hint="default"/>
+          <w:lang w:val="en-US"/>
+        </w:rPr>
+        <w:t xml:space="preserve">          sudo usermod -aG docker ec2-user</w:t>
+      </w:r>
+    </w:p>
+    <w:p>
+      <w:pPr>
+        <w:rPr>
+          <w:rFonts w:hint="default"/>
+          <w:lang w:val="en-US"/>
+        </w:rPr>
+      </w:pPr>
+      <w:r>
+        <w:rPr>
+          <w:rFonts w:hint="default"/>
+          <w:lang w:val="en-US"/>
+        </w:rPr>
+        <w:t xml:space="preserve">          exit</w:t>
+      </w:r>
+    </w:p>
+    <w:p>
+      <w:pPr>
+        <w:rPr>
+          <w:rFonts w:hint="default"/>
+          <w:lang w:val="en-US"/>
+        </w:rPr>
+      </w:pPr>
+      <w:r>
+        <w:rPr>
+          <w:rFonts w:hint="default"/>
+          <w:lang w:val="en-US"/>
+        </w:rPr>
+        <w:t>Reconnect back to Linux VM</w:t>
+      </w:r>
+    </w:p>
+    <w:p>
+      <w:pPr>
+        <w:rPr>
+          <w:rFonts w:hint="default"/>
+          <w:lang w:val="en-US"/>
+        </w:rPr>
+      </w:pPr>
+    </w:p>
+    <w:p>
+      <w:pPr>
+        <w:numPr>
+          <w:numId w:val="0"/>
+        </w:numPr>
+        <w:rPr>
+          <w:rFonts w:hint="default"/>
+          <w:lang w:val="en-US"/>
+        </w:rPr>
+      </w:pPr>
+      <w:r>
+        <w:rPr>
+          <w:rFonts w:hint="default"/>
+          <w:lang w:val="en-US"/>
+        </w:rPr>
+        <w:t>3 --&gt; Verify the Docker installation</w:t>
+      </w:r>
+    </w:p>
+    <w:p>
+      <w:pPr>
+        <w:numPr>
+          <w:numId w:val="0"/>
+        </w:numPr>
+        <w:rPr>
+          <w:rFonts w:hint="default"/>
+          <w:lang w:val="en-US"/>
+        </w:rPr>
+      </w:pPr>
+      <w:r>
+        <w:rPr>
+          <w:rFonts w:hint="default"/>
+          <w:lang w:val="en-US"/>
+        </w:rPr>
+        <w:t>docker -v</w:t>
+      </w:r>
+    </w:p>
+    <w:p>
+      <w:pPr>
+        <w:numPr>
+          <w:numId w:val="0"/>
+        </w:numPr>
+        <w:rPr>
+          <w:rFonts w:hint="default"/>
+          <w:lang w:val="en-US"/>
+        </w:rPr>
+      </w:pPr>
+    </w:p>
+    <w:p>
+      <w:pPr>
+        <w:rPr>
+          <w:rFonts w:hint="default"/>
+          <w:lang w:val="en-US"/>
+        </w:rPr>
+      </w:pPr>
+      <w:r>
+        <w:rPr>
+          <w:rFonts w:hint="default"/>
+          <w:lang w:val="en-US"/>
+        </w:rPr>
+        <w:t>4 --&gt; Run SonarQube using Docker image of SonarQube</w:t>
+      </w:r>
+    </w:p>
+    <w:p>
+      <w:pPr>
+        <w:rPr>
+          <w:rFonts w:hint="default"/>
+          <w:lang w:val="en-US"/>
+        </w:rPr>
+      </w:pPr>
+      <w:r>
+        <w:rPr>
+          <w:rFonts w:hint="default"/>
+          <w:lang w:val="en-US"/>
+        </w:rPr>
+        <w:t>docker run -d --name sonarqube -p 9000:9000 -p 9092:9092 sonarqube:lts-community</w:t>
+      </w:r>
+    </w:p>
+    <w:p>
+      <w:pPr>
+        <w:rPr>
+          <w:rFonts w:hint="default"/>
+          <w:lang w:val="en-US"/>
+        </w:rPr>
+      </w:pPr>
+      <w:r>
+        <w:rPr>
+          <w:rFonts w:hint="default"/>
+          <w:lang w:val="en-US"/>
+        </w:rPr>
+        <w:t>Enable 9000 port number in Linux VM security group</w:t>
+      </w:r>
+    </w:p>
+    <w:p>
+      <w:pPr>
+        <w:rPr>
+          <w:rFonts w:hint="default"/>
+          <w:lang w:val="en-US"/>
+        </w:rPr>
+      </w:pPr>
+    </w:p>
+    <w:p>
+      <w:pPr>
+        <w:rPr>
+          <w:rFonts w:hint="default"/>
+          <w:lang w:val="en-US"/>
+        </w:rPr>
+      </w:pPr>
+      <w:r>
+        <w:rPr>
+          <w:rFonts w:hint="default"/>
+          <w:lang w:val="en-US"/>
+        </w:rPr>
+        <w:t>5 --&gt; Access SonarQube public IP of Linux VM:port number (9000)</w:t>
+      </w:r>
+    </w:p>
+    <w:p/>
+    <w:p>
+      <w:pPr>
+        <w:rPr>
+          <w:rFonts w:hint="default"/>
+          <w:lang w:val="en-US"/>
+        </w:rPr>
+      </w:pPr>
+      <w:r>
+        <w:rPr>
+          <w:rFonts w:hint="default"/>
+          <w:lang w:val="en-US"/>
+        </w:rPr>
+        <w:t>After accessing default username and password : admin and admin</w:t>
+      </w:r>
+    </w:p>
+    <w:p>
+      <w:pPr>
+        <w:rPr>
+          <w:rFonts w:hint="default"/>
+          <w:lang w:val="en-US"/>
+        </w:rPr>
+      </w:pPr>
+      <w:r>
+        <w:rPr>
+          <w:rFonts w:hint="default"/>
+          <w:lang w:val="en-US"/>
+        </w:rPr>
+        <w:t>Change it to your own</w:t>
+      </w:r>
+    </w:p>
+    <w:p>
+      <w:pPr>
+        <w:rPr>
+          <w:rFonts w:hint="default"/>
+          <w:lang w:val="en-US"/>
+        </w:rPr>
+      </w:pPr>
+    </w:p>
+    <w:p>
+      <w:pPr>
+        <w:rPr>
+          <w:rFonts w:hint="default"/>
+          <w:lang w:val="en-US"/>
+        </w:rPr>
+      </w:pPr>
+      <w:r>
+        <w:rPr>
+          <w:rFonts w:hint="default"/>
+          <w:lang w:val="en-US"/>
+        </w:rPr>
+        <w:t>Integrate Sonar Server with Java Maven project</w:t>
+      </w:r>
+    </w:p>
+    <w:p>
+      <w:pPr>
+        <w:rPr>
+          <w:rFonts w:hint="default"/>
+          <w:lang w:val="en-US"/>
+        </w:rPr>
+      </w:pPr>
+      <w:r>
+        <w:rPr>
+          <w:rFonts w:hint="default"/>
+          <w:lang w:val="en-US"/>
+        </w:rPr>
+        <w:t>1  --&gt; Generated Sonar token for integration</w:t>
+      </w:r>
+    </w:p>
+    <w:p>
+      <w:pPr>
+        <w:rPr>
+          <w:rFonts w:hint="default"/>
+          <w:lang w:val="en-US"/>
+        </w:rPr>
+      </w:pPr>
+    </w:p>
+    <w:p>
+      <w:pPr>
+        <w:rPr>
+          <w:rFonts w:hint="default"/>
+          <w:lang w:val="en-US"/>
+        </w:rPr>
+      </w:pPr>
+      <w:r>
+        <w:rPr>
+          <w:rFonts w:hint="default"/>
+          <w:lang w:val="en-US"/>
+        </w:rPr>
+        <w:t>Sonar Dashboard --&gt; My Account --&gt; Security --&gt; Generate Token</w:t>
+      </w:r>
+    </w:p>
+    <w:p>
+      <w:pPr>
+        <w:rPr>
+          <w:rFonts w:hint="default"/>
+          <w:lang w:val="en-US"/>
+        </w:rPr>
+      </w:pPr>
+    </w:p>
+    <w:p>
+      <w:pPr>
+        <w:rPr>
+          <w:rFonts w:hint="default"/>
+          <w:lang w:val="en-US"/>
+        </w:rPr>
+      </w:pPr>
+      <w:r>
+        <w:rPr>
+          <w:rFonts w:hint="default"/>
+          <w:lang w:val="en-US"/>
+        </w:rPr>
+        <w:t xml:space="preserve">2 --&gt; Install Docker in Linux VM </w:t>
+      </w:r>
+      <w:r>
+        <w:rPr>
+          <w:rFonts w:hint="default"/>
+          <w:lang w:val="en-US"/>
+        </w:rPr>
+        <w:fldChar w:fldCharType="begin"/>
+      </w:r>
+      <w:r>
+        <w:rPr>
+          <w:rFonts w:hint="default"/>
+          <w:lang w:val="en-US"/>
+        </w:rPr>
+        <w:instrText xml:space="preserve"> HYPERLINK "https://github.com/Haider7214/SpringApp/tree/main" </w:instrText>
+      </w:r>
+      <w:r>
+        <w:rPr>
+          <w:rFonts w:hint="default"/>
+          <w:lang w:val="en-US"/>
+        </w:rPr>
+        <w:fldChar w:fldCharType="separate"/>
+      </w:r>
+      <w:r>
+        <w:rPr>
+          <w:rStyle w:val="4"/>
+          <w:rFonts w:hint="default"/>
+          <w:lang w:val="en-US"/>
+        </w:rPr>
+        <w:t>https://github.com/Haider7214/SpringApp/tree/main</w:t>
+      </w:r>
+      <w:r>
+        <w:rPr>
+          <w:rFonts w:hint="default"/>
+          <w:lang w:val="en-US"/>
+        </w:rPr>
+        <w:fldChar w:fldCharType="end"/>
+      </w:r>
+    </w:p>
+    <w:p>
+      <w:pPr>
+        <w:rPr>
+          <w:rFonts w:hint="default"/>
+          <w:lang w:val="en-US"/>
+        </w:rPr>
+      </w:pPr>
+      <w:r>
+        <w:rPr>
+          <w:rFonts w:hint="default"/>
+          <w:lang w:val="en-US"/>
+        </w:rPr>
+        <w:t>pom.xml under properties</w:t>
+      </w:r>
+    </w:p>
+    <w:p>
+      <w:pPr>
+        <w:rPr>
+          <w:rFonts w:hint="default"/>
+          <w:lang w:val="en-US"/>
+        </w:rPr>
+      </w:pPr>
+      <w:r>
+        <w:rPr>
+          <w:rFonts w:hint="default"/>
+          <w:lang w:val="en-US"/>
+        </w:rPr>
+        <w:tab/>
+      </w:r>
+      <w:r>
+        <w:rPr>
+          <w:rFonts w:hint="default"/>
+          <w:lang w:val="en-US"/>
+        </w:rPr>
+        <w:t>&lt;properties&gt;</w:t>
+      </w:r>
+    </w:p>
+    <w:p>
+      <w:pPr>
+        <w:rPr>
+          <w:rFonts w:hint="default"/>
+          <w:lang w:val="en-US"/>
+        </w:rPr>
+      </w:pPr>
+      <w:r>
+        <w:rPr>
+          <w:rFonts w:hint="default"/>
+          <w:lang w:val="en-US"/>
+        </w:rPr>
+        <w:tab/>
+      </w:r>
+      <w:r>
+        <w:rPr>
+          <w:rFonts w:hint="default"/>
+          <w:lang w:val="en-US"/>
+        </w:rPr>
+        <w:tab/>
+      </w:r>
+      <w:r>
+        <w:rPr>
+          <w:rFonts w:hint="default"/>
+          <w:lang w:val="en-US"/>
+        </w:rPr>
+        <w:t>&lt;java.version&gt;17&lt;/java.version&gt;</w:t>
+      </w:r>
+    </w:p>
+    <w:p>
+      <w:pPr>
+        <w:rPr>
+          <w:rFonts w:hint="default"/>
+          <w:lang w:val="en-US"/>
+        </w:rPr>
+      </w:pPr>
+      <w:r>
+        <w:rPr>
+          <w:rFonts w:hint="default"/>
+          <w:lang w:val="en-US"/>
+        </w:rPr>
+        <w:tab/>
+      </w:r>
+      <w:r>
+        <w:rPr>
+          <w:rFonts w:hint="default"/>
+          <w:lang w:val="en-US"/>
+        </w:rPr>
+        <w:tab/>
+      </w:r>
+      <w:r>
+        <w:rPr>
+          <w:rFonts w:hint="default"/>
+          <w:lang w:val="en-US"/>
+        </w:rPr>
+        <w:t>&lt;sonar.host.url&gt;http://3.99.184.80:9000/&lt;/sonar.host.url&gt;</w:t>
+      </w:r>
+    </w:p>
+    <w:p>
+      <w:pPr>
+        <w:rPr>
+          <w:rFonts w:hint="default"/>
+          <w:lang w:val="en-US"/>
+        </w:rPr>
+      </w:pPr>
+      <w:r>
+        <w:rPr>
+          <w:rFonts w:hint="default"/>
+          <w:lang w:val="en-US"/>
+        </w:rPr>
+        <w:tab/>
+      </w:r>
+      <w:r>
+        <w:rPr>
+          <w:rFonts w:hint="default"/>
+          <w:lang w:val="en-US"/>
+        </w:rPr>
+        <w:t xml:space="preserve">   &lt;sonar.login&gt;sqa_89db2d71077985fb78fa1d176ba4abae93a98dd2&lt;/sonar.login&gt;</w:t>
+      </w:r>
+    </w:p>
+    <w:p>
+      <w:pPr>
+        <w:rPr>
+          <w:rFonts w:hint="default"/>
+          <w:lang w:val="en-US"/>
+        </w:rPr>
+      </w:pPr>
+      <w:r>
+        <w:rPr>
+          <w:rFonts w:hint="default"/>
+          <w:lang w:val="en-US"/>
+        </w:rPr>
+        <w:tab/>
+      </w:r>
+      <w:r>
+        <w:rPr>
+          <w:rFonts w:hint="default"/>
+          <w:lang w:val="en-US"/>
+        </w:rPr>
+        <w:t>&lt;/properties&gt;</w:t>
+      </w:r>
+    </w:p>
+    <w:p>
+      <w:pPr>
+        <w:rPr>
+          <w:rFonts w:hint="default"/>
+          <w:lang w:val="en-US"/>
+        </w:rPr>
+      </w:pPr>
+      <w:r>
+        <w:rPr>
+          <w:rFonts w:hint="default"/>
+          <w:lang w:val="en-US"/>
+        </w:rPr>
+        <w:t>3 --&gt; mvn clean package --&gt; Open Git bash from a folder where Project is cloned</w:t>
+      </w:r>
+    </w:p>
+    <w:p>
+      <w:pPr>
+        <w:rPr>
+          <w:rFonts w:hint="default"/>
+          <w:lang w:val="en-US"/>
+        </w:rPr>
+      </w:pPr>
+      <w:r>
+        <w:rPr>
+          <w:rFonts w:hint="default"/>
+          <w:lang w:val="en-US"/>
+        </w:rPr>
+        <w:t xml:space="preserve">   --&gt; mvn sonar:sonar --&gt; Goal will build project</w:t>
+      </w:r>
+    </w:p>
+    <w:p>
+      <w:pPr>
+        <w:rPr>
+          <w:rFonts w:hint="default"/>
+          <w:lang w:val="en-US"/>
+        </w:rPr>
+      </w:pPr>
+    </w:p>
+    <w:p>
+      <w:pPr>
+        <w:rPr>
+          <w:rFonts w:hint="default"/>
+          <w:lang w:val="en-US"/>
+        </w:rPr>
+      </w:pPr>
+      <w:r>
+        <w:rPr>
+          <w:rFonts w:hint="default"/>
+          <w:lang w:val="en-US"/>
+        </w:rPr>
+        <w:t>Sonar Quality Profiles</w:t>
+      </w:r>
+    </w:p>
+    <w:p>
+      <w:pPr>
+        <w:rPr>
+          <w:rFonts w:hint="default"/>
+          <w:lang w:val="en-US"/>
+        </w:rPr>
+      </w:pPr>
+      <w:r>
+        <w:rPr>
+          <w:rFonts w:hint="default"/>
+          <w:lang w:val="en-US"/>
+        </w:rPr>
+        <w:t>--&gt; Set of rules to perform code review</w:t>
+      </w:r>
+    </w:p>
+    <w:p>
+      <w:pPr>
+        <w:rPr>
+          <w:rFonts w:hint="default"/>
+          <w:lang w:val="en-US"/>
+        </w:rPr>
+      </w:pPr>
+      <w:r>
+        <w:rPr>
+          <w:rFonts w:hint="default"/>
+          <w:lang w:val="en-US"/>
+        </w:rPr>
+        <w:t>--&gt; For every programming language one Quality profile with set of rules to perform Code review would be available (default/built in)</w:t>
+      </w:r>
+    </w:p>
+    <w:p>
+      <w:pPr>
+        <w:rPr>
+          <w:rFonts w:hint="default"/>
+          <w:lang w:val="en-US"/>
+        </w:rPr>
+      </w:pPr>
+      <w:r>
+        <w:rPr>
+          <w:rFonts w:hint="default"/>
+          <w:lang w:val="en-US"/>
+        </w:rPr>
+        <w:t>--&gt; Java project --&gt; It has its own Java quality profile --&gt; Java set of rules to perform code review</w:t>
+      </w:r>
+    </w:p>
+    <w:p>
+      <w:pPr>
+        <w:rPr>
+          <w:rFonts w:hint="default"/>
+          <w:lang w:val="en-US"/>
+        </w:rPr>
+      </w:pPr>
+      <w:r>
+        <w:rPr>
+          <w:rFonts w:hint="default"/>
+          <w:lang w:val="en-US"/>
+        </w:rPr>
+        <w:t>--&gt; Whenever we perform code review using Sonarqube it will identify our project developed using which language based on that it will execute the language specific quality profile and perform code review</w:t>
+      </w:r>
+    </w:p>
+    <w:p>
+      <w:pPr>
+        <w:rPr>
+          <w:rFonts w:hint="default"/>
+          <w:lang w:val="en-US"/>
+        </w:rPr>
+      </w:pPr>
+      <w:r>
+        <w:rPr>
+          <w:rFonts w:hint="default"/>
+          <w:lang w:val="en-US"/>
+        </w:rPr>
+        <w:t>--&gt; We can create our own Quality Profile based on project requirement</w:t>
+      </w:r>
+    </w:p>
+    <w:p>
+      <w:pPr>
+        <w:rPr>
+          <w:rFonts w:hint="default"/>
+          <w:lang w:val="en-US"/>
+        </w:rPr>
+      </w:pPr>
+      <w:r>
+        <w:rPr>
+          <w:rFonts w:hint="default"/>
+          <w:lang w:val="en-US"/>
+        </w:rPr>
+        <w:t>- Name: Demo_App_QP</w:t>
+      </w:r>
+    </w:p>
+    <w:p>
+      <w:pPr>
+        <w:rPr>
+          <w:rFonts w:hint="default"/>
+          <w:lang w:val="en-US"/>
+        </w:rPr>
+      </w:pPr>
+      <w:r>
+        <w:rPr>
+          <w:rFonts w:hint="default"/>
+          <w:lang w:val="en-US"/>
+        </w:rPr>
+        <w:t>- Language: Java</w:t>
+      </w:r>
+    </w:p>
+    <w:p>
+      <w:pPr>
+        <w:rPr>
+          <w:rFonts w:hint="default"/>
+          <w:lang w:val="en-US"/>
+        </w:rPr>
+      </w:pPr>
+      <w:r>
+        <w:rPr>
+          <w:rFonts w:hint="default"/>
+          <w:lang w:val="en-US"/>
+        </w:rPr>
+        <w:t>- Parent: None</w:t>
+      </w:r>
+    </w:p>
+    <w:p>
+      <w:pPr>
+        <w:rPr>
+          <w:rFonts w:hint="default"/>
+          <w:lang w:val="en-US"/>
+        </w:rPr>
+      </w:pPr>
+    </w:p>
+    <w:p>
+      <w:pPr>
+        <w:rPr>
+          <w:rFonts w:hint="default"/>
+          <w:lang w:val="en-US"/>
+        </w:rPr>
+      </w:pPr>
+      <w:r>
+        <w:rPr>
+          <w:rFonts w:hint="default"/>
+          <w:lang w:val="en-US"/>
+        </w:rPr>
+        <w:t>We can make our quality profile as default profile then it would be applicable for all projects which get reviews under this Sonar server</w:t>
+      </w:r>
+    </w:p>
+    <w:p>
+      <w:pPr>
+        <w:rPr>
+          <w:rFonts w:hint="default"/>
+          <w:lang w:val="en-US"/>
+        </w:rPr>
+      </w:pPr>
+    </w:p>
+    <w:p>
+      <w:pPr>
+        <w:rPr>
+          <w:rFonts w:hint="default"/>
+          <w:lang w:val="en-US"/>
+        </w:rPr>
+      </w:pPr>
+      <w:r>
+        <w:rPr>
+          <w:rFonts w:hint="default"/>
+          <w:lang w:val="en-US"/>
+        </w:rPr>
+        <w:t>Sonar Quality Gate</w:t>
+      </w:r>
+    </w:p>
+    <w:p>
+      <w:pPr>
+        <w:rPr>
+          <w:rFonts w:hint="default"/>
+          <w:lang w:val="en-US"/>
+        </w:rPr>
+      </w:pPr>
+      <w:r>
+        <w:rPr>
+          <w:rFonts w:hint="default"/>
+          <w:lang w:val="en-US"/>
+        </w:rPr>
+        <w:t>--&gt; Quality Gate represents the overall project code quality whether it is passed or failed, which will decide if project can be deployed or not</w:t>
+      </w:r>
+    </w:p>
+    <w:p>
+      <w:pPr>
+        <w:rPr>
+          <w:rFonts w:hint="default"/>
+          <w:lang w:val="en-US"/>
+        </w:rPr>
+      </w:pPr>
+    </w:p>
+    <w:p>
+      <w:pPr>
+        <w:rPr>
+          <w:rFonts w:hint="default"/>
+          <w:lang w:val="en-US"/>
+        </w:rPr>
+      </w:pPr>
+      <w:r>
+        <w:rPr>
+          <w:rFonts w:hint="default"/>
+          <w:lang w:val="en-US"/>
+        </w:rPr>
+        <w:t>Note: If code quality is failed, we should not deploy that particular code or application</w:t>
+      </w:r>
+    </w:p>
+    <w:p>
+      <w:pPr>
+        <w:rPr>
+          <w:rFonts w:hint="default"/>
+          <w:lang w:val="en-US"/>
+        </w:rPr>
+      </w:pPr>
+    </w:p>
+    <w:p>
+      <w:pPr>
+        <w:rPr>
+          <w:rFonts w:hint="default"/>
+          <w:lang w:val="en-US"/>
+        </w:rPr>
+      </w:pPr>
+      <w:r>
+        <w:rPr>
+          <w:rFonts w:hint="default"/>
+          <w:lang w:val="en-US"/>
+        </w:rPr>
+        <w:t>In Sonar, we will have default Quality Gate and every project must be passed in order to deploy</w:t>
+      </w:r>
+    </w:p>
+    <w:p>
+      <w:pPr>
+        <w:rPr>
+          <w:rFonts w:hint="default"/>
+          <w:lang w:val="en-US"/>
+        </w:rPr>
+      </w:pPr>
+      <w:r>
+        <w:rPr>
+          <w:rFonts w:hint="default"/>
+          <w:lang w:val="en-US"/>
+        </w:rPr>
+        <w:t>If required, we can create our own quality gate as per need or requirement</w:t>
+      </w:r>
+    </w:p>
+    <w:p>
+      <w:pPr>
+        <w:rPr>
+          <w:rFonts w:hint="default"/>
+          <w:lang w:val="en-US"/>
+        </w:rPr>
+      </w:pPr>
+    </w:p>
+    <w:p>
+      <w:pPr>
+        <w:rPr>
+          <w:rFonts w:hint="default"/>
+          <w:lang w:val="en-US"/>
+        </w:rPr>
+      </w:pPr>
+      <w:r>
+        <w:rPr>
+          <w:rFonts w:hint="default"/>
+          <w:lang w:val="en-US"/>
+        </w:rPr>
+        <w:t>Summary Note:</w:t>
+      </w:r>
+    </w:p>
+    <w:p>
+      <w:pPr>
+        <w:rPr>
+          <w:rFonts w:hint="default"/>
+          <w:lang w:val="en-US"/>
+        </w:rPr>
+      </w:pPr>
+      <w:r>
+        <w:rPr>
+          <w:rFonts w:hint="default"/>
+          <w:lang w:val="en-US"/>
+        </w:rPr>
+        <w:t>--&gt; If project quality gate is failed then we must not accept that code for deployment as a DevOps engineer</w:t>
+      </w:r>
+    </w:p>
+    <w:p>
+      <w:pPr>
+        <w:rPr>
+          <w:rFonts w:hint="default"/>
+          <w:lang w:val="en-US"/>
+        </w:rPr>
+      </w:pPr>
+      <w:r>
+        <w:rPr>
+          <w:rFonts w:hint="default"/>
+          <w:lang w:val="en-US"/>
+        </w:rPr>
+        <w:t>--&gt; if we found out any Sonar issues then Development team is responsible to fix all issues and as a DevOps engineer we will perform code review and send code review report to development team</w:t>
+      </w:r>
+    </w:p>
+    <w:p>
+      <w:pPr>
+        <w:rPr>
+          <w:rFonts w:hint="default"/>
+          <w:lang w:val="en-US"/>
+        </w:rPr>
+      </w:pPr>
+    </w:p>
+    <w:p>
+      <w:pPr>
+        <w:rPr>
+          <w:rFonts w:hint="default"/>
+          <w:lang w:val="en-US"/>
+        </w:rPr>
+      </w:pPr>
+      <w:r>
+        <w:rPr>
+          <w:rFonts w:hint="default"/>
+          <w:lang w:val="en-US"/>
+        </w:rPr>
+        <w:t xml:space="preserve">SonarQube --&gt; Sonar setup on Linux VM --&gt; Sonar integration in Maven project --&gt; Sonar token generation --&gt; Server issue types, Quality profiles --&gt; Quality gates </w:t>
+      </w:r>
       <w:bookmarkStart w:id="0" w:name="_GoBack"/>
       <w:bookmarkEnd w:id="0"/>
     </w:p>
@@ -360,7 +3669,7 @@
   <w:docDefaults>
     <w:rPrDefault>
       <w:rPr>
-        <w:rFonts w:asciiTheme="minorHAnsi" w:hAnsiTheme="minorHAnsi" w:eastAsiaTheme="minorEastAsia" w:cstheme="minorBidi"/>
+        <w:rFonts w:ascii="Times New Roman" w:hAnsi="Times New Roman" w:eastAsia="SimSun" w:cs="Times New Roman"/>
       </w:rPr>
     </w:rPrDefault>
     <w:pPrDefault/>
@@ -642,6 +3951,15 @@
       </w:tblCellMar>
     </w:tblPr>
   </w:style>
+  <w:style w:type="character" w:styleId="4">
+    <w:name w:val="Hyperlink"/>
+    <w:basedOn w:val="2"/>
+    <w:uiPriority w:val="0"/>
+    <w:rPr>
+      <w:color w:val="0000FF"/>
+      <w:u w:val="single"/>
+    </w:rPr>
+  </w:style>
 </w:styles>
 </file>
 

</xml_diff>